<commit_message>
add a new modification
</commit_message>
<xml_diff>
--- a/job.docx
+++ b/job.docx
@@ -15,7 +15,7 @@
         </w:tblBorders>
         <w:tblCellMar>
           <w:top w:w="55" w:type="dxa"/>
-          <w:left w:w="51" w:type="dxa"/>
+          <w:left w:w="49" w:type="dxa"/>
           <w:bottom w:w="55" w:type="dxa"/>
           <w:right w:w="55" w:type="dxa"/>
         </w:tblCellMar>
@@ -23,8 +23,8 @@
       <w:tblGrid>
         <w:gridCol w:w="2409"/>
         <w:gridCol w:w="2410"/>
-        <w:gridCol w:w="2411"/>
-        <w:gridCol w:w="2407"/>
+        <w:gridCol w:w="2413"/>
+        <w:gridCol w:w="2405"/>
       </w:tblGrid>
       <w:tr>
         <w:trPr/>
@@ -77,14 +77,14 @@
               <w:jc w:val="left"/>
               <w:tblInd w:w="0" w:type="dxa"/>
               <w:tblBorders>
-                <w:top w:val="single" w:color="000000" w:sz="2" w:space="0"/>
-                <w:left w:val="single" w:color="000000" w:sz="2" w:space="0"/>
-                <w:bottom w:val="single" w:color="000000" w:sz="2" w:space="0"/>
-                <w:insideH w:val="single" w:color="000000" w:sz="2" w:space="0"/>
+                <w:top w:val="single" w:color="000001" w:sz="2" w:space="0"/>
+                <w:left w:val="single" w:color="000001" w:sz="2" w:space="0"/>
+                <w:bottom w:val="single" w:color="000001" w:sz="2" w:space="0"/>
+                <w:insideH w:val="single" w:color="000001" w:sz="2" w:space="0"/>
               </w:tblBorders>
               <w:tblCellMar>
                 <w:top w:w="55" w:type="dxa"/>
-                <w:left w:w="54" w:type="dxa"/>
+                <w:left w:w="48" w:type="dxa"/>
                 <w:bottom w:w="55" w:type="dxa"/>
                 <w:right w:w="55" w:type="dxa"/>
               </w:tblCellMar>
@@ -102,96 +102,96 @@
                 <w:tcPr>
                   <w:tcW w:w="1424" w:type="dxa"/>
                   <w:tcBorders>
-                    <w:top w:val="single" w:color="000000" w:sz="2" w:space="0"/>
-                    <w:left w:val="single" w:color="000000" w:sz="2" w:space="0"/>
-                    <w:bottom w:val="single" w:color="000000" w:sz="2" w:space="0"/>
-                    <w:insideH w:val="single" w:color="000000" w:sz="2" w:space="0"/>
-                  </w:tcBorders>
-                  <w:shd w:val="clear" w:fill="auto"/>
-                </w:tcPr>
-                <w:p>
-                  <w:pPr>
-                    <w:pStyle w:val="Style20"/>
-                    <w:rPr/>
-                  </w:pPr>
-                  <w:r>
-                    <w:rPr/>
-                  </w:r>
-                </w:p>
-              </w:tc>
-              <w:tc>
-                <w:tcPr>
-                  <w:tcW w:w="1424" w:type="dxa"/>
-                  <w:tcBorders>
-                    <w:top w:val="single" w:color="000000" w:sz="2" w:space="0"/>
-                    <w:left w:val="single" w:color="000000" w:sz="2" w:space="0"/>
-                    <w:bottom w:val="single" w:color="000000" w:sz="2" w:space="0"/>
-                    <w:insideH w:val="single" w:color="000000" w:sz="2" w:space="0"/>
-                  </w:tcBorders>
-                  <w:shd w:val="clear" w:fill="auto"/>
-                </w:tcPr>
-                <w:p>
-                  <w:pPr>
-                    <w:pStyle w:val="Style20"/>
-                    <w:rPr/>
-                  </w:pPr>
-                  <w:r>
-                    <w:rPr/>
-                  </w:r>
-                </w:p>
-              </w:tc>
-              <w:tc>
-                <w:tcPr>
-                  <w:tcW w:w="1424" w:type="dxa"/>
-                  <w:tcBorders>
-                    <w:top w:val="single" w:color="000000" w:sz="2" w:space="0"/>
-                    <w:left w:val="single" w:color="000000" w:sz="2" w:space="0"/>
-                    <w:bottom w:val="single" w:color="000000" w:sz="2" w:space="0"/>
-                    <w:insideH w:val="single" w:color="000000" w:sz="2" w:space="0"/>
-                  </w:tcBorders>
-                  <w:shd w:val="clear" w:fill="auto"/>
-                </w:tcPr>
-                <w:p>
-                  <w:pPr>
-                    <w:pStyle w:val="Style20"/>
-                    <w:rPr/>
-                  </w:pPr>
-                  <w:r>
-                    <w:rPr/>
-                  </w:r>
-                </w:p>
-              </w:tc>
-              <w:tc>
-                <w:tcPr>
-                  <w:tcW w:w="1424" w:type="dxa"/>
-                  <w:tcBorders>
-                    <w:top w:val="single" w:color="000000" w:sz="2" w:space="0"/>
-                    <w:left w:val="single" w:color="000000" w:sz="2" w:space="0"/>
-                    <w:bottom w:val="single" w:color="000000" w:sz="2" w:space="0"/>
-                    <w:insideH w:val="single" w:color="000000" w:sz="2" w:space="0"/>
-                  </w:tcBorders>
-                  <w:shd w:val="clear" w:fill="auto"/>
-                </w:tcPr>
-                <w:p>
-                  <w:pPr>
-                    <w:pStyle w:val="Style20"/>
-                    <w:rPr/>
-                  </w:pPr>
-                  <w:r>
-                    <w:rPr/>
-                  </w:r>
-                </w:p>
-              </w:tc>
-              <w:tc>
-                <w:tcPr>
-                  <w:tcW w:w="1424" w:type="dxa"/>
-                  <w:tcBorders>
-                    <w:top w:val="single" w:color="000000" w:sz="2" w:space="0"/>
-                    <w:left w:val="single" w:color="000000" w:sz="2" w:space="0"/>
-                    <w:bottom w:val="single" w:color="000000" w:sz="2" w:space="0"/>
-                    <w:right w:val="single" w:color="000000" w:sz="2" w:space="0"/>
-                    <w:insideH w:val="single" w:color="000000" w:sz="2" w:space="0"/>
-                    <w:insideV w:val="single" w:color="000000" w:sz="2" w:space="0"/>
+                    <w:top w:val="single" w:color="000001" w:sz="2" w:space="0"/>
+                    <w:left w:val="single" w:color="000001" w:sz="2" w:space="0"/>
+                    <w:bottom w:val="single" w:color="000001" w:sz="2" w:space="0"/>
+                    <w:insideH w:val="single" w:color="000001" w:sz="2" w:space="0"/>
+                  </w:tcBorders>
+                  <w:shd w:val="clear" w:fill="auto"/>
+                </w:tcPr>
+                <w:p>
+                  <w:pPr>
+                    <w:pStyle w:val="Style20"/>
+                    <w:rPr/>
+                  </w:pPr>
+                  <w:r>
+                    <w:rPr/>
+                  </w:r>
+                </w:p>
+              </w:tc>
+              <w:tc>
+                <w:tcPr>
+                  <w:tcW w:w="1424" w:type="dxa"/>
+                  <w:tcBorders>
+                    <w:top w:val="single" w:color="000001" w:sz="2" w:space="0"/>
+                    <w:left w:val="single" w:color="000001" w:sz="2" w:space="0"/>
+                    <w:bottom w:val="single" w:color="000001" w:sz="2" w:space="0"/>
+                    <w:insideH w:val="single" w:color="000001" w:sz="2" w:space="0"/>
+                  </w:tcBorders>
+                  <w:shd w:val="clear" w:fill="auto"/>
+                </w:tcPr>
+                <w:p>
+                  <w:pPr>
+                    <w:pStyle w:val="Style20"/>
+                    <w:rPr/>
+                  </w:pPr>
+                  <w:r>
+                    <w:rPr/>
+                  </w:r>
+                </w:p>
+              </w:tc>
+              <w:tc>
+                <w:tcPr>
+                  <w:tcW w:w="1424" w:type="dxa"/>
+                  <w:tcBorders>
+                    <w:top w:val="single" w:color="000001" w:sz="2" w:space="0"/>
+                    <w:left w:val="single" w:color="000001" w:sz="2" w:space="0"/>
+                    <w:bottom w:val="single" w:color="000001" w:sz="2" w:space="0"/>
+                    <w:insideH w:val="single" w:color="000001" w:sz="2" w:space="0"/>
+                  </w:tcBorders>
+                  <w:shd w:val="clear" w:fill="auto"/>
+                </w:tcPr>
+                <w:p>
+                  <w:pPr>
+                    <w:pStyle w:val="Style20"/>
+                    <w:rPr/>
+                  </w:pPr>
+                  <w:r>
+                    <w:rPr/>
+                  </w:r>
+                </w:p>
+              </w:tc>
+              <w:tc>
+                <w:tcPr>
+                  <w:tcW w:w="1424" w:type="dxa"/>
+                  <w:tcBorders>
+                    <w:top w:val="single" w:color="000001" w:sz="2" w:space="0"/>
+                    <w:left w:val="single" w:color="000001" w:sz="2" w:space="0"/>
+                    <w:bottom w:val="single" w:color="000001" w:sz="2" w:space="0"/>
+                    <w:insideH w:val="single" w:color="000001" w:sz="2" w:space="0"/>
+                  </w:tcBorders>
+                  <w:shd w:val="clear" w:fill="auto"/>
+                </w:tcPr>
+                <w:p>
+                  <w:pPr>
+                    <w:pStyle w:val="Style20"/>
+                    <w:rPr/>
+                  </w:pPr>
+                  <w:r>
+                    <w:rPr/>
+                  </w:r>
+                </w:p>
+              </w:tc>
+              <w:tc>
+                <w:tcPr>
+                  <w:tcW w:w="1424" w:type="dxa"/>
+                  <w:tcBorders>
+                    <w:top w:val="single" w:color="000001" w:sz="2" w:space="0"/>
+                    <w:left w:val="single" w:color="000001" w:sz="2" w:space="0"/>
+                    <w:bottom w:val="single" w:color="000001" w:sz="2" w:space="0"/>
+                    <w:right w:val="single" w:color="000001" w:sz="2" w:space="0"/>
+                    <w:insideH w:val="single" w:color="000001" w:sz="2" w:space="0"/>
+                    <w:insideV w:val="single" w:color="000001" w:sz="2" w:space="0"/>
                   </w:tcBorders>
                   <w:shd w:val="clear" w:fill="auto"/>
                 </w:tcPr>
@@ -212,29 +212,31 @@
                 <w:tcPr>
                   <w:tcW w:w="1424" w:type="dxa"/>
                   <w:tcBorders>
-                    <w:left w:val="single" w:color="000000" w:sz="2" w:space="0"/>
-                    <w:bottom w:val="single" w:color="000000" w:sz="2" w:space="0"/>
-                    <w:insideH w:val="single" w:color="000000" w:sz="2" w:space="0"/>
-                  </w:tcBorders>
-                  <w:shd w:val="clear" w:fill="auto"/>
-                </w:tcPr>
-                <w:p>
-                  <w:pPr>
-                    <w:pStyle w:val="Style20"/>
-                    <w:rPr/>
-                  </w:pPr>
-                  <w:r>
-                    <w:rPr/>
-                  </w:r>
-                </w:p>
-              </w:tc>
-              <w:tc>
-                <w:tcPr>
-                  <w:tcW w:w="1424" w:type="dxa"/>
-                  <w:tcBorders>
-                    <w:left w:val="single" w:color="000000" w:sz="2" w:space="0"/>
-                    <w:bottom w:val="single" w:color="000000" w:sz="2" w:space="0"/>
-                    <w:insideH w:val="single" w:color="000000" w:sz="2" w:space="0"/>
+                    <w:top w:val="single" w:color="000001" w:sz="2" w:space="0"/>
+                    <w:left w:val="single" w:color="000001" w:sz="2" w:space="0"/>
+                    <w:bottom w:val="single" w:color="000001" w:sz="2" w:space="0"/>
+                    <w:insideH w:val="single" w:color="000001" w:sz="2" w:space="0"/>
+                  </w:tcBorders>
+                  <w:shd w:val="clear" w:fill="auto"/>
+                </w:tcPr>
+                <w:p>
+                  <w:pPr>
+                    <w:pStyle w:val="Style20"/>
+                    <w:rPr/>
+                  </w:pPr>
+                  <w:r>
+                    <w:rPr/>
+                  </w:r>
+                </w:p>
+              </w:tc>
+              <w:tc>
+                <w:tcPr>
+                  <w:tcW w:w="1424" w:type="dxa"/>
+                  <w:tcBorders>
+                    <w:top w:val="single" w:color="000001" w:sz="2" w:space="0"/>
+                    <w:left w:val="single" w:color="000001" w:sz="2" w:space="0"/>
+                    <w:bottom w:val="single" w:color="000001" w:sz="2" w:space="0"/>
+                    <w:insideH w:val="single" w:color="000001" w:sz="2" w:space="0"/>
                   </w:tcBorders>
                   <w:shd w:val="clear" w:fill="auto"/>
                 </w:tcPr>
@@ -244,32 +246,32 @@
                     <w:jc w:val="left"/>
                     <w:tblInd w:w="0" w:type="dxa"/>
                     <w:tblBorders>
-                      <w:top w:val="single" w:color="000000" w:sz="2" w:space="0"/>
-                      <w:left w:val="single" w:color="000000" w:sz="2" w:space="0"/>
-                      <w:bottom w:val="single" w:color="000000" w:sz="2" w:space="0"/>
-                      <w:insideH w:val="single" w:color="000000" w:sz="2" w:space="0"/>
+                      <w:top w:val="single" w:color="000001" w:sz="2" w:space="0"/>
+                      <w:left w:val="single" w:color="000001" w:sz="2" w:space="0"/>
+                      <w:bottom w:val="single" w:color="000001" w:sz="2" w:space="0"/>
+                      <w:insideH w:val="single" w:color="000001" w:sz="2" w:space="0"/>
                     </w:tblBorders>
                     <w:tblCellMar>
                       <w:top w:w="55" w:type="dxa"/>
-                      <w:left w:w="54" w:type="dxa"/>
+                      <w:left w:w="48" w:type="dxa"/>
                       <w:bottom w:w="55" w:type="dxa"/>
                       <w:right w:w="55" w:type="dxa"/>
                     </w:tblCellMar>
                   </w:tblPr>
                   <w:tblGrid>
-                    <w:gridCol w:w="657"/>
-                    <w:gridCol w:w="657"/>
+                    <w:gridCol w:w="855"/>
+                    <w:gridCol w:w="458"/>
                   </w:tblGrid>
                   <w:tr>
                     <w:trPr/>
                     <w:tc>
                       <w:tcPr>
-                        <w:tcW w:w="657" w:type="dxa"/>
+                        <w:tcW w:w="855" w:type="dxa"/>
                         <w:tcBorders>
-                          <w:top w:val="single" w:color="000000" w:sz="2" w:space="0"/>
-                          <w:left w:val="single" w:color="000000" w:sz="2" w:space="0"/>
-                          <w:bottom w:val="single" w:color="000000" w:sz="2" w:space="0"/>
-                          <w:insideH w:val="single" w:color="000000" w:sz="2" w:space="0"/>
+                          <w:top w:val="single" w:color="000001" w:sz="2" w:space="0"/>
+                          <w:left w:val="single" w:color="000001" w:sz="2" w:space="0"/>
+                          <w:bottom w:val="single" w:color="000001" w:sz="2" w:space="0"/>
+                          <w:insideH w:val="single" w:color="000001" w:sz="2" w:space="0"/>
                         </w:tcBorders>
                         <w:shd w:val="clear" w:fill="auto"/>
                       </w:tcPr>
@@ -285,14 +287,14 @@
                     </w:tc>
                     <w:tc>
                       <w:tcPr>
-                        <w:tcW w:w="657" w:type="dxa"/>
+                        <w:tcW w:w="458" w:type="dxa"/>
                         <w:tcBorders>
-                          <w:top w:val="single" w:color="000000" w:sz="2" w:space="0"/>
-                          <w:left w:val="single" w:color="000000" w:sz="2" w:space="0"/>
-                          <w:bottom w:val="single" w:color="000000" w:sz="2" w:space="0"/>
-                          <w:right w:val="single" w:color="000000" w:sz="2" w:space="0"/>
-                          <w:insideH w:val="single" w:color="000000" w:sz="2" w:space="0"/>
-                          <w:insideV w:val="single" w:color="000000" w:sz="2" w:space="0"/>
+                          <w:top w:val="single" w:color="000001" w:sz="2" w:space="0"/>
+                          <w:left w:val="single" w:color="000001" w:sz="2" w:space="0"/>
+                          <w:bottom w:val="single" w:color="000001" w:sz="2" w:space="0"/>
+                          <w:right w:val="single" w:color="000001" w:sz="2" w:space="0"/>
+                          <w:insideH w:val="single" w:color="000001" w:sz="2" w:space="0"/>
+                          <w:insideV w:val="single" w:color="000001" w:sz="2" w:space="0"/>
                         </w:tcBorders>
                         <w:shd w:val="clear" w:fill="auto"/>
                       </w:tcPr>
@@ -311,33 +313,31 @@
                     <w:trPr/>
                     <w:tc>
                       <w:tcPr>
-                        <w:tcW w:w="657" w:type="dxa"/>
+                        <w:tcW w:w="855" w:type="dxa"/>
                         <w:tcBorders>
-                          <w:left w:val="single" w:color="000000" w:sz="2" w:space="0"/>
-                          <w:bottom w:val="single" w:color="000000" w:sz="2" w:space="0"/>
-                          <w:insideH w:val="single" w:color="000000" w:sz="2" w:space="0"/>
+                          <w:top w:val="single" w:color="000001" w:sz="2" w:space="0"/>
+                          <w:left w:val="single" w:color="000001" w:sz="2" w:space="0"/>
+                          <w:bottom w:val="single" w:color="000001" w:sz="2" w:space="0"/>
+                          <w:insideH w:val="single" w:color="000001" w:sz="2" w:space="0"/>
                         </w:tcBorders>
                         <w:shd w:val="clear" w:fill="auto"/>
                       </w:tcPr>
                       <w:p>
-                        <w:pPr>
-                          <w:pStyle w:val="Style20"/>
-                          <w:rPr/>
-                        </w:pPr>
                         <w:r>
-                          <w:rPr/>
+                          <w:t>Первая</w:t>
                         </w:r>
                       </w:p>
                     </w:tc>
                     <w:tc>
                       <w:tcPr>
-                        <w:tcW w:w="657" w:type="dxa"/>
+                        <w:tcW w:w="458" w:type="dxa"/>
                         <w:tcBorders>
-                          <w:left w:val="single" w:color="000000" w:sz="2" w:space="0"/>
-                          <w:bottom w:val="single" w:color="000000" w:sz="2" w:space="0"/>
-                          <w:right w:val="single" w:color="000000" w:sz="2" w:space="0"/>
-                          <w:insideH w:val="single" w:color="000000" w:sz="2" w:space="0"/>
-                          <w:insideV w:val="single" w:color="000000" w:sz="2" w:space="0"/>
+                          <w:top w:val="single" w:color="000001" w:sz="2" w:space="0"/>
+                          <w:left w:val="single" w:color="000001" w:sz="2" w:space="0"/>
+                          <w:bottom w:val="single" w:color="000001" w:sz="2" w:space="0"/>
+                          <w:right w:val="single" w:color="000001" w:sz="2" w:space="0"/>
+                          <w:insideH w:val="single" w:color="000001" w:sz="2" w:space="0"/>
+                          <w:insideV w:val="single" w:color="000001" w:sz="2" w:space="0"/>
                         </w:tcBorders>
                         <w:shd w:val="clear" w:fill="auto"/>
                       </w:tcPr>
@@ -367,51 +367,54 @@
                 <w:tcPr>
                   <w:tcW w:w="1424" w:type="dxa"/>
                   <w:tcBorders>
-                    <w:left w:val="single" w:color="000000" w:sz="2" w:space="0"/>
-                    <w:bottom w:val="single" w:color="000000" w:sz="2" w:space="0"/>
-                    <w:insideH w:val="single" w:color="000000" w:sz="2" w:space="0"/>
-                  </w:tcBorders>
-                  <w:shd w:val="clear" w:fill="auto"/>
-                </w:tcPr>
-                <w:p>
-                  <w:pPr>
-                    <w:pStyle w:val="Style20"/>
-                    <w:rPr/>
-                  </w:pPr>
-                  <w:r>
-                    <w:rPr/>
-                  </w:r>
-                </w:p>
-              </w:tc>
-              <w:tc>
-                <w:tcPr>
-                  <w:tcW w:w="1424" w:type="dxa"/>
-                  <w:tcBorders>
-                    <w:left w:val="single" w:color="000000" w:sz="2" w:space="0"/>
-                    <w:bottom w:val="single" w:color="000000" w:sz="2" w:space="0"/>
-                    <w:insideH w:val="single" w:color="000000" w:sz="2" w:space="0"/>
-                  </w:tcBorders>
-                  <w:shd w:val="clear" w:fill="auto"/>
-                </w:tcPr>
-                <w:p>
-                  <w:pPr>
-                    <w:pStyle w:val="Style20"/>
-                    <w:rPr/>
-                  </w:pPr>
-                  <w:r>
-                    <w:rPr/>
-                  </w:r>
-                </w:p>
-              </w:tc>
-              <w:tc>
-                <w:tcPr>
-                  <w:tcW w:w="1424" w:type="dxa"/>
-                  <w:tcBorders>
-                    <w:left w:val="single" w:color="000000" w:sz="2" w:space="0"/>
-                    <w:bottom w:val="single" w:color="000000" w:sz="2" w:space="0"/>
-                    <w:right w:val="single" w:color="000000" w:sz="2" w:space="0"/>
-                    <w:insideH w:val="single" w:color="000000" w:sz="2" w:space="0"/>
-                    <w:insideV w:val="single" w:color="000000" w:sz="2" w:space="0"/>
+                    <w:top w:val="single" w:color="000001" w:sz="2" w:space="0"/>
+                    <w:left w:val="single" w:color="000001" w:sz="2" w:space="0"/>
+                    <w:bottom w:val="single" w:color="000001" w:sz="2" w:space="0"/>
+                    <w:insideH w:val="single" w:color="000001" w:sz="2" w:space="0"/>
+                  </w:tcBorders>
+                  <w:shd w:val="clear" w:fill="auto"/>
+                </w:tcPr>
+                <w:p>
+                  <w:pPr>
+                    <w:pStyle w:val="Style20"/>
+                    <w:rPr/>
+                  </w:pPr>
+                  <w:r>
+                    <w:rPr/>
+                  </w:r>
+                </w:p>
+              </w:tc>
+              <w:tc>
+                <w:tcPr>
+                  <w:tcW w:w="1424" w:type="dxa"/>
+                  <w:tcBorders>
+                    <w:top w:val="single" w:color="000001" w:sz="2" w:space="0"/>
+                    <w:left w:val="single" w:color="000001" w:sz="2" w:space="0"/>
+                    <w:bottom w:val="single" w:color="000001" w:sz="2" w:space="0"/>
+                    <w:insideH w:val="single" w:color="000001" w:sz="2" w:space="0"/>
+                  </w:tcBorders>
+                  <w:shd w:val="clear" w:fill="auto"/>
+                </w:tcPr>
+                <w:p>
+                  <w:pPr>
+                    <w:pStyle w:val="Style20"/>
+                    <w:rPr/>
+                  </w:pPr>
+                  <w:r>
+                    <w:rPr/>
+                  </w:r>
+                </w:p>
+              </w:tc>
+              <w:tc>
+                <w:tcPr>
+                  <w:tcW w:w="1424" w:type="dxa"/>
+                  <w:tcBorders>
+                    <w:top w:val="single" w:color="000001" w:sz="2" w:space="0"/>
+                    <w:left w:val="single" w:color="000001" w:sz="2" w:space="0"/>
+                    <w:bottom w:val="single" w:color="000001" w:sz="2" w:space="0"/>
+                    <w:right w:val="single" w:color="000001" w:sz="2" w:space="0"/>
+                    <w:insideH w:val="single" w:color="000001" w:sz="2" w:space="0"/>
+                    <w:insideV w:val="single" w:color="000001" w:sz="2" w:space="0"/>
                   </w:tcBorders>
                   <w:shd w:val="clear" w:fill="auto"/>
                 </w:tcPr>
@@ -432,91 +435,96 @@
                 <w:tcPr>
                   <w:tcW w:w="1424" w:type="dxa"/>
                   <w:tcBorders>
-                    <w:left w:val="single" w:color="000000" w:sz="2" w:space="0"/>
-                    <w:bottom w:val="single" w:color="000000" w:sz="2" w:space="0"/>
-                    <w:insideH w:val="single" w:color="000000" w:sz="2" w:space="0"/>
-                  </w:tcBorders>
-                  <w:shd w:val="clear" w:fill="auto"/>
-                </w:tcPr>
-                <w:p>
-                  <w:pPr>
-                    <w:pStyle w:val="Style20"/>
-                    <w:rPr/>
-                  </w:pPr>
-                  <w:r>
-                    <w:rPr/>
-                  </w:r>
-                </w:p>
-              </w:tc>
-              <w:tc>
-                <w:tcPr>
-                  <w:tcW w:w="1424" w:type="dxa"/>
-                  <w:tcBorders>
-                    <w:left w:val="single" w:color="000000" w:sz="2" w:space="0"/>
-                    <w:bottom w:val="single" w:color="000000" w:sz="2" w:space="0"/>
-                    <w:insideH w:val="single" w:color="000000" w:sz="2" w:space="0"/>
-                  </w:tcBorders>
-                  <w:shd w:val="clear" w:fill="auto"/>
-                </w:tcPr>
-                <w:p>
-                  <w:pPr>
-                    <w:pStyle w:val="Style20"/>
-                    <w:rPr/>
-                  </w:pPr>
-                  <w:r>
-                    <w:rPr/>
-                  </w:r>
-                </w:p>
-              </w:tc>
-              <w:tc>
-                <w:tcPr>
-                  <w:tcW w:w="1424" w:type="dxa"/>
-                  <w:tcBorders>
-                    <w:left w:val="single" w:color="000000" w:sz="2" w:space="0"/>
-                    <w:bottom w:val="single" w:color="000000" w:sz="2" w:space="0"/>
-                    <w:insideH w:val="single" w:color="000000" w:sz="2" w:space="0"/>
-                  </w:tcBorders>
-                  <w:shd w:val="clear" w:fill="auto"/>
-                </w:tcPr>
-                <w:p>
-                  <w:pPr>
-                    <w:pStyle w:val="Style20"/>
-                    <w:rPr/>
-                  </w:pPr>
-                  <w:r>
-                    <w:rPr/>
-                  </w:r>
-                </w:p>
-              </w:tc>
-              <w:tc>
-                <w:tcPr>
-                  <w:tcW w:w="1424" w:type="dxa"/>
-                  <w:tcBorders>
-                    <w:left w:val="single" w:color="000000" w:sz="2" w:space="0"/>
-                    <w:bottom w:val="single" w:color="000000" w:sz="2" w:space="0"/>
-                    <w:insideH w:val="single" w:color="000000" w:sz="2" w:space="0"/>
-                  </w:tcBorders>
-                  <w:shd w:val="clear" w:fill="auto"/>
-                </w:tcPr>
-                <w:p>
-                  <w:pPr>
-                    <w:pStyle w:val="Style20"/>
-                    <w:rPr/>
-                  </w:pPr>
-                  <w:r>
-                    <w:rPr/>
-                  </w:r>
-                </w:p>
-              </w:tc>
-              <w:tc>
-                <w:tcPr>
-                  <w:tcW w:w="1424" w:type="dxa"/>
-                  <w:tcBorders>
-                    <w:left w:val="single" w:color="000000" w:sz="2" w:space="0"/>
-                    <w:bottom w:val="single" w:color="000000" w:sz="2" w:space="0"/>
-                    <w:right w:val="single" w:color="000000" w:sz="2" w:space="0"/>
-                    <w:insideH w:val="single" w:color="000000" w:sz="2" w:space="0"/>
-                    <w:insideV w:val="single" w:color="000000" w:sz="2" w:space="0"/>
+                    <w:top w:val="single" w:color="000001" w:sz="2" w:space="0"/>
+                    <w:left w:val="single" w:color="000001" w:sz="2" w:space="0"/>
+                    <w:bottom w:val="single" w:color="000001" w:sz="2" w:space="0"/>
+                    <w:insideH w:val="single" w:color="000001" w:sz="2" w:space="0"/>
+                  </w:tcBorders>
+                  <w:shd w:val="clear" w:fill="auto"/>
+                </w:tcPr>
+                <w:p>
+                  <w:pPr>
+                    <w:pStyle w:val="Style20"/>
+                    <w:rPr/>
+                  </w:pPr>
+                  <w:r>
+                    <w:rPr/>
+                  </w:r>
+                </w:p>
+              </w:tc>
+              <w:tc>
+                <w:tcPr>
+                  <w:tcW w:w="1424" w:type="dxa"/>
+                  <w:tcBorders>
+                    <w:top w:val="single" w:color="000001" w:sz="2" w:space="0"/>
+                    <w:left w:val="single" w:color="000001" w:sz="2" w:space="0"/>
+                    <w:bottom w:val="single" w:color="000001" w:sz="2" w:space="0"/>
+                    <w:insideH w:val="single" w:color="000001" w:sz="2" w:space="0"/>
+                  </w:tcBorders>
+                  <w:shd w:val="clear" w:fill="auto"/>
+                </w:tcPr>
+                <w:p>
+                  <w:pPr>
+                    <w:pStyle w:val="Style20"/>
+                    <w:rPr/>
+                  </w:pPr>
+                  <w:r>
+                    <w:rPr/>
+                  </w:r>
+                </w:p>
+              </w:tc>
+              <w:tc>
+                <w:tcPr>
+                  <w:tcW w:w="1424" w:type="dxa"/>
+                  <w:tcBorders>
+                    <w:top w:val="single" w:color="000001" w:sz="2" w:space="0"/>
+                    <w:left w:val="single" w:color="000001" w:sz="2" w:space="0"/>
+                    <w:bottom w:val="single" w:color="000001" w:sz="2" w:space="0"/>
+                    <w:insideH w:val="single" w:color="000001" w:sz="2" w:space="0"/>
+                  </w:tcBorders>
+                  <w:shd w:val="clear" w:fill="auto"/>
+                </w:tcPr>
+                <w:p>
+                  <w:pPr>
+                    <w:pStyle w:val="Style20"/>
+                    <w:rPr/>
+                  </w:pPr>
+                  <w:r>
+                    <w:rPr/>
+                  </w:r>
+                </w:p>
+              </w:tc>
+              <w:tc>
+                <w:tcPr>
+                  <w:tcW w:w="1424" w:type="dxa"/>
+                  <w:tcBorders>
+                    <w:top w:val="single" w:color="000001" w:sz="2" w:space="0"/>
+                    <w:left w:val="single" w:color="000001" w:sz="2" w:space="0"/>
+                    <w:bottom w:val="single" w:color="000001" w:sz="2" w:space="0"/>
+                    <w:insideH w:val="single" w:color="000001" w:sz="2" w:space="0"/>
+                  </w:tcBorders>
+                  <w:shd w:val="clear" w:fill="auto"/>
+                </w:tcPr>
+                <w:p>
+                  <w:pPr>
+                    <w:pStyle w:val="Style20"/>
+                    <w:rPr/>
+                  </w:pPr>
+                  <w:r>
+                    <w:rPr/>
+                  </w:r>
+                </w:p>
+              </w:tc>
+              <w:tc>
+                <w:tcPr>
+                  <w:tcW w:w="1424" w:type="dxa"/>
+                  <w:tcBorders>
+                    <w:top w:val="single" w:color="000001" w:sz="2" w:space="0"/>
+                    <w:left w:val="single" w:color="000001" w:sz="2" w:space="0"/>
+                    <w:bottom w:val="single" w:color="000001" w:sz="2" w:space="0"/>
+                    <w:right w:val="single" w:color="000001" w:sz="2" w:space="0"/>
+                    <w:insideH w:val="single" w:color="000001" w:sz="2" w:space="0"/>
+                    <w:insideV w:val="single" w:color="000001" w:sz="2" w:space="0"/>
                   </w:tcBorders>
                   <w:shd w:val="clear" w:fill="auto"/>
                 </w:tcPr>
@@ -537,91 +545,96 @@
                 <w:tcPr>
                   <w:tcW w:w="1424" w:type="dxa"/>
                   <w:tcBorders>
-                    <w:left w:val="single" w:color="000000" w:sz="2" w:space="0"/>
-                    <w:bottom w:val="single" w:color="000000" w:sz="2" w:space="0"/>
-                    <w:insideH w:val="single" w:color="000000" w:sz="2" w:space="0"/>
-                  </w:tcBorders>
-                  <w:shd w:val="clear" w:fill="auto"/>
-                </w:tcPr>
-                <w:p>
-                  <w:pPr>
-                    <w:pStyle w:val="Style20"/>
-                    <w:rPr/>
-                  </w:pPr>
-                  <w:r>
-                    <w:rPr/>
-                  </w:r>
-                </w:p>
-              </w:tc>
-              <w:tc>
-                <w:tcPr>
-                  <w:tcW w:w="1424" w:type="dxa"/>
-                  <w:tcBorders>
-                    <w:left w:val="single" w:color="000000" w:sz="2" w:space="0"/>
-                    <w:bottom w:val="single" w:color="000000" w:sz="2" w:space="0"/>
-                    <w:insideH w:val="single" w:color="000000" w:sz="2" w:space="0"/>
-                  </w:tcBorders>
-                  <w:shd w:val="clear" w:fill="auto"/>
-                </w:tcPr>
-                <w:p>
-                  <w:pPr>
-                    <w:pStyle w:val="Style20"/>
-                    <w:rPr/>
-                  </w:pPr>
-                  <w:r>
-                    <w:rPr/>
-                  </w:r>
-                </w:p>
-              </w:tc>
-              <w:tc>
-                <w:tcPr>
-                  <w:tcW w:w="1424" w:type="dxa"/>
-                  <w:tcBorders>
-                    <w:left w:val="single" w:color="000000" w:sz="2" w:space="0"/>
-                    <w:bottom w:val="single" w:color="000000" w:sz="2" w:space="0"/>
-                    <w:insideH w:val="single" w:color="000000" w:sz="2" w:space="0"/>
-                  </w:tcBorders>
-                  <w:shd w:val="clear" w:fill="auto"/>
-                </w:tcPr>
-                <w:p>
-                  <w:pPr>
-                    <w:pStyle w:val="Style20"/>
-                    <w:rPr/>
-                  </w:pPr>
-                  <w:r>
-                    <w:rPr/>
-                  </w:r>
-                </w:p>
-              </w:tc>
-              <w:tc>
-                <w:tcPr>
-                  <w:tcW w:w="1424" w:type="dxa"/>
-                  <w:tcBorders>
-                    <w:left w:val="single" w:color="000000" w:sz="2" w:space="0"/>
-                    <w:bottom w:val="single" w:color="000000" w:sz="2" w:space="0"/>
-                    <w:insideH w:val="single" w:color="000000" w:sz="2" w:space="0"/>
-                  </w:tcBorders>
-                  <w:shd w:val="clear" w:fill="auto"/>
-                </w:tcPr>
-                <w:p>
-                  <w:pPr>
-                    <w:pStyle w:val="Style20"/>
-                    <w:rPr/>
-                  </w:pPr>
-                  <w:r>
-                    <w:rPr/>
-                  </w:r>
-                </w:p>
-              </w:tc>
-              <w:tc>
-                <w:tcPr>
-                  <w:tcW w:w="1424" w:type="dxa"/>
-                  <w:tcBorders>
-                    <w:left w:val="single" w:color="000000" w:sz="2" w:space="0"/>
-                    <w:bottom w:val="single" w:color="000000" w:sz="2" w:space="0"/>
-                    <w:right w:val="single" w:color="000000" w:sz="2" w:space="0"/>
-                    <w:insideH w:val="single" w:color="000000" w:sz="2" w:space="0"/>
-                    <w:insideV w:val="single" w:color="000000" w:sz="2" w:space="0"/>
+                    <w:top w:val="single" w:color="000001" w:sz="2" w:space="0"/>
+                    <w:left w:val="single" w:color="000001" w:sz="2" w:space="0"/>
+                    <w:bottom w:val="single" w:color="000001" w:sz="2" w:space="0"/>
+                    <w:insideH w:val="single" w:color="000001" w:sz="2" w:space="0"/>
+                  </w:tcBorders>
+                  <w:shd w:val="clear" w:fill="auto"/>
+                </w:tcPr>
+                <w:p>
+                  <w:pPr>
+                    <w:pStyle w:val="Style20"/>
+                    <w:rPr/>
+                  </w:pPr>
+                  <w:r>
+                    <w:rPr/>
+                  </w:r>
+                </w:p>
+              </w:tc>
+              <w:tc>
+                <w:tcPr>
+                  <w:tcW w:w="1424" w:type="dxa"/>
+                  <w:tcBorders>
+                    <w:top w:val="single" w:color="000001" w:sz="2" w:space="0"/>
+                    <w:left w:val="single" w:color="000001" w:sz="2" w:space="0"/>
+                    <w:bottom w:val="single" w:color="000001" w:sz="2" w:space="0"/>
+                    <w:insideH w:val="single" w:color="000001" w:sz="2" w:space="0"/>
+                  </w:tcBorders>
+                  <w:shd w:val="clear" w:fill="auto"/>
+                </w:tcPr>
+                <w:p>
+                  <w:pPr>
+                    <w:pStyle w:val="Style20"/>
+                    <w:rPr/>
+                  </w:pPr>
+                  <w:r>
+                    <w:rPr/>
+                  </w:r>
+                </w:p>
+              </w:tc>
+              <w:tc>
+                <w:tcPr>
+                  <w:tcW w:w="1424" w:type="dxa"/>
+                  <w:tcBorders>
+                    <w:top w:val="single" w:color="000001" w:sz="2" w:space="0"/>
+                    <w:left w:val="single" w:color="000001" w:sz="2" w:space="0"/>
+                    <w:bottom w:val="single" w:color="000001" w:sz="2" w:space="0"/>
+                    <w:insideH w:val="single" w:color="000001" w:sz="2" w:space="0"/>
+                  </w:tcBorders>
+                  <w:shd w:val="clear" w:fill="auto"/>
+                </w:tcPr>
+                <w:p>
+                  <w:pPr>
+                    <w:pStyle w:val="Style20"/>
+                    <w:rPr/>
+                  </w:pPr>
+                  <w:r>
+                    <w:rPr/>
+                  </w:r>
+                </w:p>
+              </w:tc>
+              <w:tc>
+                <w:tcPr>
+                  <w:tcW w:w="1424" w:type="dxa"/>
+                  <w:tcBorders>
+                    <w:top w:val="single" w:color="000001" w:sz="2" w:space="0"/>
+                    <w:left w:val="single" w:color="000001" w:sz="2" w:space="0"/>
+                    <w:bottom w:val="single" w:color="000001" w:sz="2" w:space="0"/>
+                    <w:insideH w:val="single" w:color="000001" w:sz="2" w:space="0"/>
+                  </w:tcBorders>
+                  <w:shd w:val="clear" w:fill="auto"/>
+                </w:tcPr>
+                <w:p>
+                  <w:pPr>
+                    <w:pStyle w:val="Style20"/>
+                    <w:rPr/>
+                  </w:pPr>
+                  <w:r>
+                    <w:rPr/>
+                  </w:r>
+                </w:p>
+              </w:tc>
+              <w:tc>
+                <w:tcPr>
+                  <w:tcW w:w="1424" w:type="dxa"/>
+                  <w:tcBorders>
+                    <w:top w:val="single" w:color="000001" w:sz="2" w:space="0"/>
+                    <w:left w:val="single" w:color="000001" w:sz="2" w:space="0"/>
+                    <w:bottom w:val="single" w:color="000001" w:sz="2" w:space="0"/>
+                    <w:right w:val="single" w:color="000001" w:sz="2" w:space="0"/>
+                    <w:insideH w:val="single" w:color="000001" w:sz="2" w:space="0"/>
+                    <w:insideV w:val="single" w:color="000001" w:sz="2" w:space="0"/>
                   </w:tcBorders>
                   <w:shd w:val="clear" w:fill="auto"/>
                 </w:tcPr>
@@ -718,36 +731,36 @@
         </w:tc>
         <w:tc>
           <w:tcPr>
-            <w:tcW w:w="2411" w:type="dxa"/>
-            <w:tcBorders>
-              <w:top w:val="single" w:color="000001" w:sz="2" w:space="0"/>
-              <w:left w:val="single" w:color="000001" w:sz="2" w:space="0"/>
-              <w:bottom w:val="single" w:color="000001" w:sz="2" w:space="0"/>
-              <w:insideH w:val="single" w:color="000001" w:sz="2" w:space="0"/>
-            </w:tcBorders>
-            <w:shd w:val="clear" w:fill="auto"/>
-          </w:tcPr>
-          <w:p>
-            <w:pPr>
-              <w:pStyle w:val="Style20"/>
-              <w:rPr>
-                <w:rFonts w:ascii="Liberation Mono" w:hAnsi="Liberation Mono" w:eastAsia="NSimSun" w:cs="Liberation Mono"/>
-                <w:sz w:val="20"/>
-                <w:szCs w:val="20"/>
-              </w:rPr>
-            </w:pPr>
-            <w:r>
-              <w:rPr>
-                <w:rFonts w:ascii="Liberation Mono" w:hAnsi="Liberation Mono" w:eastAsia="NSimSun" w:cs="Liberation Mono"/>
-                <w:sz w:val="20"/>
-                <w:szCs w:val="20"/>
-              </w:rPr>
-            </w:r>
-          </w:p>
-        </w:tc>
-        <w:tc>
-          <w:tcPr>
-            <w:tcW w:w="2407" w:type="dxa"/>
+            <w:tcW w:w="2413" w:type="dxa"/>
+            <w:tcBorders>
+              <w:top w:val="single" w:color="000001" w:sz="2" w:space="0"/>
+              <w:left w:val="single" w:color="000001" w:sz="2" w:space="0"/>
+              <w:bottom w:val="single" w:color="000001" w:sz="2" w:space="0"/>
+              <w:insideH w:val="single" w:color="000001" w:sz="2" w:space="0"/>
+            </w:tcBorders>
+            <w:shd w:val="clear" w:fill="auto"/>
+          </w:tcPr>
+          <w:p>
+            <w:pPr>
+              <w:pStyle w:val="Style20"/>
+              <w:rPr>
+                <w:rFonts w:ascii="Liberation Mono" w:hAnsi="Liberation Mono" w:eastAsia="NSimSun" w:cs="Liberation Mono"/>
+                <w:sz w:val="20"/>
+                <w:szCs w:val="20"/>
+              </w:rPr>
+            </w:pPr>
+            <w:r>
+              <w:rPr>
+                <w:rFonts w:ascii="Liberation Mono" w:hAnsi="Liberation Mono" w:eastAsia="NSimSun" w:cs="Liberation Mono"/>
+                <w:sz w:val="20"/>
+                <w:szCs w:val="20"/>
+              </w:rPr>
+            </w:r>
+          </w:p>
+        </w:tc>
+        <w:tc>
+          <w:tcPr>
+            <w:tcW w:w="2405" w:type="dxa"/>
             <w:tcBorders>
               <w:top w:val="single" w:color="000001" w:sz="2" w:space="0"/>
               <w:left w:val="single" w:color="000001" w:sz="2" w:space="0"/>
@@ -839,36 +852,36 @@
         </w:tc>
         <w:tc>
           <w:tcPr>
-            <w:tcW w:w="2411" w:type="dxa"/>
-            <w:tcBorders>
-              <w:top w:val="single" w:color="000001" w:sz="2" w:space="0"/>
-              <w:left w:val="single" w:color="000001" w:sz="2" w:space="0"/>
-              <w:bottom w:val="single" w:color="000001" w:sz="2" w:space="0"/>
-              <w:insideH w:val="single" w:color="000001" w:sz="2" w:space="0"/>
-            </w:tcBorders>
-            <w:shd w:val="clear" w:fill="auto"/>
-          </w:tcPr>
-          <w:p>
-            <w:pPr>
-              <w:pStyle w:val="Style20"/>
-              <w:rPr>
-                <w:rFonts w:ascii="Liberation Mono" w:hAnsi="Liberation Mono" w:eastAsia="NSimSun" w:cs="Liberation Mono"/>
-                <w:sz w:val="20"/>
-                <w:szCs w:val="20"/>
-              </w:rPr>
-            </w:pPr>
-            <w:r>
-              <w:rPr>
-                <w:rFonts w:ascii="Liberation Mono" w:hAnsi="Liberation Mono" w:eastAsia="NSimSun" w:cs="Liberation Mono"/>
-                <w:sz w:val="20"/>
-                <w:szCs w:val="20"/>
-              </w:rPr>
-            </w:r>
-          </w:p>
-        </w:tc>
-        <w:tc>
-          <w:tcPr>
-            <w:tcW w:w="2407" w:type="dxa"/>
+            <w:tcW w:w="2413" w:type="dxa"/>
+            <w:tcBorders>
+              <w:top w:val="single" w:color="000001" w:sz="2" w:space="0"/>
+              <w:left w:val="single" w:color="000001" w:sz="2" w:space="0"/>
+              <w:bottom w:val="single" w:color="000001" w:sz="2" w:space="0"/>
+              <w:insideH w:val="single" w:color="000001" w:sz="2" w:space="0"/>
+            </w:tcBorders>
+            <w:shd w:val="clear" w:fill="auto"/>
+          </w:tcPr>
+          <w:p>
+            <w:pPr>
+              <w:pStyle w:val="Style20"/>
+              <w:rPr>
+                <w:rFonts w:ascii="Liberation Mono" w:hAnsi="Liberation Mono" w:eastAsia="NSimSun" w:cs="Liberation Mono"/>
+                <w:sz w:val="20"/>
+                <w:szCs w:val="20"/>
+              </w:rPr>
+            </w:pPr>
+            <w:r>
+              <w:rPr>
+                <w:rFonts w:ascii="Liberation Mono" w:hAnsi="Liberation Mono" w:eastAsia="NSimSun" w:cs="Liberation Mono"/>
+                <w:sz w:val="20"/>
+                <w:szCs w:val="20"/>
+              </w:rPr>
+            </w:r>
+          </w:p>
+        </w:tc>
+        <w:tc>
+          <w:tcPr>
+            <w:tcW w:w="2405" w:type="dxa"/>
             <w:tcBorders>
               <w:top w:val="single" w:color="000001" w:sz="2" w:space="0"/>
               <w:left w:val="single" w:color="000001" w:sz="2" w:space="0"/>
@@ -919,7 +932,7 @@
                           <pic:cNvPicPr/>
                         </pic:nvPicPr>
                         <pic:blipFill>
-                          <a:blip r:embed="Rf1da124c71f74b69" cstate="print">
+                          <a:blip r:embed="R4aef77effae14058" cstate="print">
                             <a:extLst>
                               <a:ext uri="{28A0092B-C50C-407E-A947-70E740481C1C}"/>
                             </a:extLst>
@@ -976,36 +989,36 @@
         </w:tc>
         <w:tc>
           <w:tcPr>
-            <w:tcW w:w="2411" w:type="dxa"/>
-            <w:tcBorders>
-              <w:top w:val="single" w:color="000001" w:sz="2" w:space="0"/>
-              <w:left w:val="single" w:color="000001" w:sz="2" w:space="0"/>
-              <w:bottom w:val="single" w:color="000001" w:sz="2" w:space="0"/>
-              <w:insideH w:val="single" w:color="000001" w:sz="2" w:space="0"/>
-            </w:tcBorders>
-            <w:shd w:val="clear" w:fill="auto"/>
-          </w:tcPr>
-          <w:p>
-            <w:pPr>
-              <w:pStyle w:val="Style20"/>
-              <w:rPr>
-                <w:rFonts w:ascii="Liberation Mono" w:hAnsi="Liberation Mono" w:eastAsia="NSimSun" w:cs="Liberation Mono"/>
-                <w:sz w:val="20"/>
-                <w:szCs w:val="20"/>
-              </w:rPr>
-            </w:pPr>
-            <w:r>
-              <w:rPr>
-                <w:rFonts w:ascii="Liberation Mono" w:hAnsi="Liberation Mono" w:eastAsia="NSimSun" w:cs="Liberation Mono"/>
-                <w:sz w:val="20"/>
-                <w:szCs w:val="20"/>
-              </w:rPr>
-            </w:r>
-          </w:p>
-        </w:tc>
-        <w:tc>
-          <w:tcPr>
-            <w:tcW w:w="2407" w:type="dxa"/>
+            <w:tcW w:w="2413" w:type="dxa"/>
+            <w:tcBorders>
+              <w:top w:val="single" w:color="000001" w:sz="2" w:space="0"/>
+              <w:left w:val="single" w:color="000001" w:sz="2" w:space="0"/>
+              <w:bottom w:val="single" w:color="000001" w:sz="2" w:space="0"/>
+              <w:insideH w:val="single" w:color="000001" w:sz="2" w:space="0"/>
+            </w:tcBorders>
+            <w:shd w:val="clear" w:fill="auto"/>
+          </w:tcPr>
+          <w:p>
+            <w:pPr>
+              <w:pStyle w:val="Style20"/>
+              <w:rPr>
+                <w:rFonts w:ascii="Liberation Mono" w:hAnsi="Liberation Mono" w:eastAsia="NSimSun" w:cs="Liberation Mono"/>
+                <w:sz w:val="20"/>
+                <w:szCs w:val="20"/>
+              </w:rPr>
+            </w:pPr>
+            <w:r>
+              <w:rPr>
+                <w:rFonts w:ascii="Liberation Mono" w:hAnsi="Liberation Mono" w:eastAsia="NSimSun" w:cs="Liberation Mono"/>
+                <w:sz w:val="20"/>
+                <w:szCs w:val="20"/>
+              </w:rPr>
+            </w:r>
+          </w:p>
+        </w:tc>
+        <w:tc>
+          <w:tcPr>
+            <w:tcW w:w="2405" w:type="dxa"/>
             <w:tcBorders>
               <w:top w:val="single" w:color="000001" w:sz="2" w:space="0"/>
               <w:left w:val="single" w:color="000001" w:sz="2" w:space="0"/>
@@ -1097,36 +1110,36 @@
         </w:tc>
         <w:tc>
           <w:tcPr>
-            <w:tcW w:w="2411" w:type="dxa"/>
-            <w:tcBorders>
-              <w:top w:val="single" w:color="000001" w:sz="2" w:space="0"/>
-              <w:left w:val="single" w:color="000001" w:sz="2" w:space="0"/>
-              <w:bottom w:val="single" w:color="000001" w:sz="2" w:space="0"/>
-              <w:insideH w:val="single" w:color="000001" w:sz="2" w:space="0"/>
-            </w:tcBorders>
-            <w:shd w:val="clear" w:fill="auto"/>
-          </w:tcPr>
-          <w:p>
-            <w:pPr>
-              <w:pStyle w:val="Style20"/>
-              <w:rPr>
-                <w:rFonts w:ascii="Liberation Mono" w:hAnsi="Liberation Mono" w:eastAsia="NSimSun" w:cs="Liberation Mono"/>
-                <w:sz w:val="20"/>
-                <w:szCs w:val="20"/>
-              </w:rPr>
-            </w:pPr>
-            <w:r>
-              <w:rPr>
-                <w:rFonts w:ascii="Liberation Mono" w:hAnsi="Liberation Mono" w:eastAsia="NSimSun" w:cs="Liberation Mono"/>
-                <w:sz w:val="20"/>
-                <w:szCs w:val="20"/>
-              </w:rPr>
-            </w:r>
-          </w:p>
-        </w:tc>
-        <w:tc>
-          <w:tcPr>
-            <w:tcW w:w="2407" w:type="dxa"/>
+            <w:tcW w:w="2413" w:type="dxa"/>
+            <w:tcBorders>
+              <w:top w:val="single" w:color="000001" w:sz="2" w:space="0"/>
+              <w:left w:val="single" w:color="000001" w:sz="2" w:space="0"/>
+              <w:bottom w:val="single" w:color="000001" w:sz="2" w:space="0"/>
+              <w:insideH w:val="single" w:color="000001" w:sz="2" w:space="0"/>
+            </w:tcBorders>
+            <w:shd w:val="clear" w:fill="auto"/>
+          </w:tcPr>
+          <w:p>
+            <w:pPr>
+              <w:pStyle w:val="Style20"/>
+              <w:rPr>
+                <w:rFonts w:ascii="Liberation Mono" w:hAnsi="Liberation Mono" w:eastAsia="NSimSun" w:cs="Liberation Mono"/>
+                <w:sz w:val="20"/>
+                <w:szCs w:val="20"/>
+              </w:rPr>
+            </w:pPr>
+            <w:r>
+              <w:rPr>
+                <w:rFonts w:ascii="Liberation Mono" w:hAnsi="Liberation Mono" w:eastAsia="NSimSun" w:cs="Liberation Mono"/>
+                <w:sz w:val="20"/>
+                <w:szCs w:val="20"/>
+              </w:rPr>
+            </w:r>
+          </w:p>
+        </w:tc>
+        <w:tc>
+          <w:tcPr>
+            <w:tcW w:w="2405" w:type="dxa"/>
             <w:tcBorders>
               <w:top w:val="single" w:color="000001" w:sz="2" w:space="0"/>
               <w:left w:val="single" w:color="000001" w:sz="2" w:space="0"/>
@@ -1218,36 +1231,36 @@
         </w:tc>
         <w:tc>
           <w:tcPr>
-            <w:tcW w:w="2411" w:type="dxa"/>
-            <w:tcBorders>
-              <w:top w:val="single" w:color="000001" w:sz="2" w:space="0"/>
-              <w:left w:val="single" w:color="000001" w:sz="2" w:space="0"/>
-              <w:bottom w:val="single" w:color="000001" w:sz="2" w:space="0"/>
-              <w:insideH w:val="single" w:color="000001" w:sz="2" w:space="0"/>
-            </w:tcBorders>
-            <w:shd w:val="clear" w:fill="auto"/>
-          </w:tcPr>
-          <w:p>
-            <w:pPr>
-              <w:pStyle w:val="Style20"/>
-              <w:rPr>
-                <w:rFonts w:ascii="Liberation Mono" w:hAnsi="Liberation Mono" w:eastAsia="NSimSun" w:cs="Liberation Mono"/>
-                <w:sz w:val="20"/>
-                <w:szCs w:val="20"/>
-              </w:rPr>
-            </w:pPr>
-            <w:r>
-              <w:rPr>
-                <w:rFonts w:ascii="Liberation Mono" w:hAnsi="Liberation Mono" w:eastAsia="NSimSun" w:cs="Liberation Mono"/>
-                <w:sz w:val="20"/>
-                <w:szCs w:val="20"/>
-              </w:rPr>
-            </w:r>
-          </w:p>
-        </w:tc>
-        <w:tc>
-          <w:tcPr>
-            <w:tcW w:w="2407" w:type="dxa"/>
+            <w:tcW w:w="2413" w:type="dxa"/>
+            <w:tcBorders>
+              <w:top w:val="single" w:color="000001" w:sz="2" w:space="0"/>
+              <w:left w:val="single" w:color="000001" w:sz="2" w:space="0"/>
+              <w:bottom w:val="single" w:color="000001" w:sz="2" w:space="0"/>
+              <w:insideH w:val="single" w:color="000001" w:sz="2" w:space="0"/>
+            </w:tcBorders>
+            <w:shd w:val="clear" w:fill="auto"/>
+          </w:tcPr>
+          <w:p>
+            <w:pPr>
+              <w:pStyle w:val="Style20"/>
+              <w:rPr>
+                <w:rFonts w:ascii="Liberation Mono" w:hAnsi="Liberation Mono" w:eastAsia="NSimSun" w:cs="Liberation Mono"/>
+                <w:sz w:val="20"/>
+                <w:szCs w:val="20"/>
+              </w:rPr>
+            </w:pPr>
+            <w:r>
+              <w:rPr>
+                <w:rFonts w:ascii="Liberation Mono" w:hAnsi="Liberation Mono" w:eastAsia="NSimSun" w:cs="Liberation Mono"/>
+                <w:sz w:val="20"/>
+                <w:szCs w:val="20"/>
+              </w:rPr>
+            </w:r>
+          </w:p>
+        </w:tc>
+        <w:tc>
+          <w:tcPr>
+            <w:tcW w:w="2405" w:type="dxa"/>
             <w:tcBorders>
               <w:top w:val="single" w:color="000001" w:sz="2" w:space="0"/>
               <w:left w:val="single" w:color="000001" w:sz="2" w:space="0"/>
@@ -1339,36 +1352,36 @@
         </w:tc>
         <w:tc>
           <w:tcPr>
-            <w:tcW w:w="2411" w:type="dxa"/>
-            <w:tcBorders>
-              <w:top w:val="single" w:color="000001" w:sz="2" w:space="0"/>
-              <w:left w:val="single" w:color="000001" w:sz="2" w:space="0"/>
-              <w:bottom w:val="single" w:color="000001" w:sz="2" w:space="0"/>
-              <w:insideH w:val="single" w:color="000001" w:sz="2" w:space="0"/>
-            </w:tcBorders>
-            <w:shd w:val="clear" w:fill="auto"/>
-          </w:tcPr>
-          <w:p>
-            <w:pPr>
-              <w:pStyle w:val="Style20"/>
-              <w:rPr>
-                <w:rFonts w:ascii="Liberation Mono" w:hAnsi="Liberation Mono" w:eastAsia="NSimSun" w:cs="Liberation Mono"/>
-                <w:sz w:val="20"/>
-                <w:szCs w:val="20"/>
-              </w:rPr>
-            </w:pPr>
-            <w:r>
-              <w:rPr>
-                <w:rFonts w:ascii="Liberation Mono" w:hAnsi="Liberation Mono" w:eastAsia="NSimSun" w:cs="Liberation Mono"/>
-                <w:sz w:val="20"/>
-                <w:szCs w:val="20"/>
-              </w:rPr>
-            </w:r>
-          </w:p>
-        </w:tc>
-        <w:tc>
-          <w:tcPr>
-            <w:tcW w:w="2407" w:type="dxa"/>
+            <w:tcW w:w="2413" w:type="dxa"/>
+            <w:tcBorders>
+              <w:top w:val="single" w:color="000001" w:sz="2" w:space="0"/>
+              <w:left w:val="single" w:color="000001" w:sz="2" w:space="0"/>
+              <w:bottom w:val="single" w:color="000001" w:sz="2" w:space="0"/>
+              <w:insideH w:val="single" w:color="000001" w:sz="2" w:space="0"/>
+            </w:tcBorders>
+            <w:shd w:val="clear" w:fill="auto"/>
+          </w:tcPr>
+          <w:p>
+            <w:pPr>
+              <w:pStyle w:val="Style20"/>
+              <w:rPr>
+                <w:rFonts w:ascii="Liberation Mono" w:hAnsi="Liberation Mono" w:eastAsia="NSimSun" w:cs="Liberation Mono"/>
+                <w:sz w:val="20"/>
+                <w:szCs w:val="20"/>
+              </w:rPr>
+            </w:pPr>
+            <w:r>
+              <w:rPr>
+                <w:rFonts w:ascii="Liberation Mono" w:hAnsi="Liberation Mono" w:eastAsia="NSimSun" w:cs="Liberation Mono"/>
+                <w:sz w:val="20"/>
+                <w:szCs w:val="20"/>
+              </w:rPr>
+            </w:r>
+          </w:p>
+        </w:tc>
+        <w:tc>
+          <w:tcPr>
+            <w:tcW w:w="2405" w:type="dxa"/>
             <w:tcBorders>
               <w:top w:val="single" w:color="000001" w:sz="2" w:space="0"/>
               <w:left w:val="single" w:color="000001" w:sz="2" w:space="0"/>
@@ -1460,36 +1473,36 @@
         </w:tc>
         <w:tc>
           <w:tcPr>
-            <w:tcW w:w="2411" w:type="dxa"/>
-            <w:tcBorders>
-              <w:top w:val="single" w:color="000001" w:sz="2" w:space="0"/>
-              <w:left w:val="single" w:color="000001" w:sz="2" w:space="0"/>
-              <w:bottom w:val="single" w:color="000001" w:sz="2" w:space="0"/>
-              <w:insideH w:val="single" w:color="000001" w:sz="2" w:space="0"/>
-            </w:tcBorders>
-            <w:shd w:val="clear" w:fill="auto"/>
-          </w:tcPr>
-          <w:p>
-            <w:pPr>
-              <w:pStyle w:val="Style20"/>
-              <w:rPr>
-                <w:rFonts w:ascii="Liberation Mono" w:hAnsi="Liberation Mono" w:eastAsia="NSimSun" w:cs="Liberation Mono"/>
-                <w:sz w:val="20"/>
-                <w:szCs w:val="20"/>
-              </w:rPr>
-            </w:pPr>
-            <w:r>
-              <w:rPr>
-                <w:rFonts w:ascii="Liberation Mono" w:hAnsi="Liberation Mono" w:eastAsia="NSimSun" w:cs="Liberation Mono"/>
-                <w:sz w:val="20"/>
-                <w:szCs w:val="20"/>
-              </w:rPr>
-            </w:r>
-          </w:p>
-        </w:tc>
-        <w:tc>
-          <w:tcPr>
-            <w:tcW w:w="2407" w:type="dxa"/>
+            <w:tcW w:w="2413" w:type="dxa"/>
+            <w:tcBorders>
+              <w:top w:val="single" w:color="000001" w:sz="2" w:space="0"/>
+              <w:left w:val="single" w:color="000001" w:sz="2" w:space="0"/>
+              <w:bottom w:val="single" w:color="000001" w:sz="2" w:space="0"/>
+              <w:insideH w:val="single" w:color="000001" w:sz="2" w:space="0"/>
+            </w:tcBorders>
+            <w:shd w:val="clear" w:fill="auto"/>
+          </w:tcPr>
+          <w:p>
+            <w:pPr>
+              <w:pStyle w:val="Style20"/>
+              <w:rPr>
+                <w:rFonts w:ascii="Liberation Mono" w:hAnsi="Liberation Mono" w:eastAsia="NSimSun" w:cs="Liberation Mono"/>
+                <w:sz w:val="20"/>
+                <w:szCs w:val="20"/>
+              </w:rPr>
+            </w:pPr>
+            <w:r>
+              <w:rPr>
+                <w:rFonts w:ascii="Liberation Mono" w:hAnsi="Liberation Mono" w:eastAsia="NSimSun" w:cs="Liberation Mono"/>
+                <w:sz w:val="20"/>
+                <w:szCs w:val="20"/>
+              </w:rPr>
+            </w:r>
+          </w:p>
+        </w:tc>
+        <w:tc>
+          <w:tcPr>
+            <w:tcW w:w="2405" w:type="dxa"/>
             <w:tcBorders>
               <w:top w:val="single" w:color="000001" w:sz="2" w:space="0"/>
               <w:left w:val="single" w:color="000001" w:sz="2" w:space="0"/>
@@ -1581,36 +1594,36 @@
         </w:tc>
         <w:tc>
           <w:tcPr>
-            <w:tcW w:w="2411" w:type="dxa"/>
-            <w:tcBorders>
-              <w:top w:val="single" w:color="000001" w:sz="2" w:space="0"/>
-              <w:left w:val="single" w:color="000001" w:sz="2" w:space="0"/>
-              <w:bottom w:val="single" w:color="000001" w:sz="2" w:space="0"/>
-              <w:insideH w:val="single" w:color="000001" w:sz="2" w:space="0"/>
-            </w:tcBorders>
-            <w:shd w:val="clear" w:fill="auto"/>
-          </w:tcPr>
-          <w:p>
-            <w:pPr>
-              <w:pStyle w:val="Style20"/>
-              <w:rPr>
-                <w:rFonts w:ascii="Liberation Mono" w:hAnsi="Liberation Mono" w:eastAsia="NSimSun" w:cs="Liberation Mono"/>
-                <w:sz w:val="20"/>
-                <w:szCs w:val="20"/>
-              </w:rPr>
-            </w:pPr>
-            <w:r>
-              <w:rPr>
-                <w:rFonts w:ascii="Liberation Mono" w:hAnsi="Liberation Mono" w:eastAsia="NSimSun" w:cs="Liberation Mono"/>
-                <w:sz w:val="20"/>
-                <w:szCs w:val="20"/>
-              </w:rPr>
-            </w:r>
-          </w:p>
-        </w:tc>
-        <w:tc>
-          <w:tcPr>
-            <w:tcW w:w="2407" w:type="dxa"/>
+            <w:tcW w:w="2413" w:type="dxa"/>
+            <w:tcBorders>
+              <w:top w:val="single" w:color="000001" w:sz="2" w:space="0"/>
+              <w:left w:val="single" w:color="000001" w:sz="2" w:space="0"/>
+              <w:bottom w:val="single" w:color="000001" w:sz="2" w:space="0"/>
+              <w:insideH w:val="single" w:color="000001" w:sz="2" w:space="0"/>
+            </w:tcBorders>
+            <w:shd w:val="clear" w:fill="auto"/>
+          </w:tcPr>
+          <w:p>
+            <w:pPr>
+              <w:pStyle w:val="Style20"/>
+              <w:rPr>
+                <w:rFonts w:ascii="Liberation Mono" w:hAnsi="Liberation Mono" w:eastAsia="NSimSun" w:cs="Liberation Mono"/>
+                <w:sz w:val="20"/>
+                <w:szCs w:val="20"/>
+              </w:rPr>
+            </w:pPr>
+            <w:r>
+              <w:rPr>
+                <w:rFonts w:ascii="Liberation Mono" w:hAnsi="Liberation Mono" w:eastAsia="NSimSun" w:cs="Liberation Mono"/>
+                <w:sz w:val="20"/>
+                <w:szCs w:val="20"/>
+              </w:rPr>
+            </w:r>
+          </w:p>
+        </w:tc>
+        <w:tc>
+          <w:tcPr>
+            <w:tcW w:w="2405" w:type="dxa"/>
             <w:tcBorders>
               <w:top w:val="single" w:color="000001" w:sz="2" w:space="0"/>
               <w:left w:val="single" w:color="000001" w:sz="2" w:space="0"/>
@@ -1643,12 +1656,12 @@
     </w:tbl>
     <w:p>
       <w:r>
-        <w:t>-</w:t>
+        <w:t/>
       </w:r>
     </w:p>
     <w:p>
       <w:r>
-        <w:t>-</w:t>
+        <w:t/>
       </w:r>
     </w:p>
     <w:tbl>
@@ -1664,7 +1677,7 @@
         </w:tblBorders>
         <w:tblCellMar>
           <w:top w:w="55" w:type="dxa"/>
-          <w:left w:w="51" w:type="dxa"/>
+          <w:left w:w="49" w:type="dxa"/>
           <w:bottom w:w="55" w:type="dxa"/>
           <w:right w:w="55" w:type="dxa"/>
         </w:tblCellMar>
@@ -1672,8 +1685,8 @@
       <w:tblGrid>
         <w:gridCol w:w="2409"/>
         <w:gridCol w:w="2410"/>
-        <w:gridCol w:w="2411"/>
-        <w:gridCol w:w="2407"/>
+        <w:gridCol w:w="2413"/>
+        <w:gridCol w:w="2405"/>
       </w:tblGrid>
       <w:tr>
         <w:trPr/>
@@ -1726,14 +1739,14 @@
               <w:jc w:val="left"/>
               <w:tblInd w:w="0" w:type="dxa"/>
               <w:tblBorders>
-                <w:top w:val="single" w:color="000000" w:sz="2" w:space="0"/>
-                <w:left w:val="single" w:color="000000" w:sz="2" w:space="0"/>
-                <w:bottom w:val="single" w:color="000000" w:sz="2" w:space="0"/>
-                <w:insideH w:val="single" w:color="000000" w:sz="2" w:space="0"/>
+                <w:top w:val="single" w:color="000001" w:sz="2" w:space="0"/>
+                <w:left w:val="single" w:color="000001" w:sz="2" w:space="0"/>
+                <w:bottom w:val="single" w:color="000001" w:sz="2" w:space="0"/>
+                <w:insideH w:val="single" w:color="000001" w:sz="2" w:space="0"/>
               </w:tblBorders>
               <w:tblCellMar>
                 <w:top w:w="55" w:type="dxa"/>
-                <w:left w:w="54" w:type="dxa"/>
+                <w:left w:w="48" w:type="dxa"/>
                 <w:bottom w:w="55" w:type="dxa"/>
                 <w:right w:w="55" w:type="dxa"/>
               </w:tblCellMar>
@@ -1751,96 +1764,96 @@
                 <w:tcPr>
                   <w:tcW w:w="1424" w:type="dxa"/>
                   <w:tcBorders>
-                    <w:top w:val="single" w:color="000000" w:sz="2" w:space="0"/>
-                    <w:left w:val="single" w:color="000000" w:sz="2" w:space="0"/>
-                    <w:bottom w:val="single" w:color="000000" w:sz="2" w:space="0"/>
-                    <w:insideH w:val="single" w:color="000000" w:sz="2" w:space="0"/>
-                  </w:tcBorders>
-                  <w:shd w:val="clear" w:fill="auto"/>
-                </w:tcPr>
-                <w:p>
-                  <w:pPr>
-                    <w:pStyle w:val="Style20"/>
-                    <w:rPr/>
-                  </w:pPr>
-                  <w:r>
-                    <w:rPr/>
-                  </w:r>
-                </w:p>
-              </w:tc>
-              <w:tc>
-                <w:tcPr>
-                  <w:tcW w:w="1424" w:type="dxa"/>
-                  <w:tcBorders>
-                    <w:top w:val="single" w:color="000000" w:sz="2" w:space="0"/>
-                    <w:left w:val="single" w:color="000000" w:sz="2" w:space="0"/>
-                    <w:bottom w:val="single" w:color="000000" w:sz="2" w:space="0"/>
-                    <w:insideH w:val="single" w:color="000000" w:sz="2" w:space="0"/>
-                  </w:tcBorders>
-                  <w:shd w:val="clear" w:fill="auto"/>
-                </w:tcPr>
-                <w:p>
-                  <w:pPr>
-                    <w:pStyle w:val="Style20"/>
-                    <w:rPr/>
-                  </w:pPr>
-                  <w:r>
-                    <w:rPr/>
-                  </w:r>
-                </w:p>
-              </w:tc>
-              <w:tc>
-                <w:tcPr>
-                  <w:tcW w:w="1424" w:type="dxa"/>
-                  <w:tcBorders>
-                    <w:top w:val="single" w:color="000000" w:sz="2" w:space="0"/>
-                    <w:left w:val="single" w:color="000000" w:sz="2" w:space="0"/>
-                    <w:bottom w:val="single" w:color="000000" w:sz="2" w:space="0"/>
-                    <w:insideH w:val="single" w:color="000000" w:sz="2" w:space="0"/>
-                  </w:tcBorders>
-                  <w:shd w:val="clear" w:fill="auto"/>
-                </w:tcPr>
-                <w:p>
-                  <w:pPr>
-                    <w:pStyle w:val="Style20"/>
-                    <w:rPr/>
-                  </w:pPr>
-                  <w:r>
-                    <w:rPr/>
-                  </w:r>
-                </w:p>
-              </w:tc>
-              <w:tc>
-                <w:tcPr>
-                  <w:tcW w:w="1424" w:type="dxa"/>
-                  <w:tcBorders>
-                    <w:top w:val="single" w:color="000000" w:sz="2" w:space="0"/>
-                    <w:left w:val="single" w:color="000000" w:sz="2" w:space="0"/>
-                    <w:bottom w:val="single" w:color="000000" w:sz="2" w:space="0"/>
-                    <w:insideH w:val="single" w:color="000000" w:sz="2" w:space="0"/>
-                  </w:tcBorders>
-                  <w:shd w:val="clear" w:fill="auto"/>
-                </w:tcPr>
-                <w:p>
-                  <w:pPr>
-                    <w:pStyle w:val="Style20"/>
-                    <w:rPr/>
-                  </w:pPr>
-                  <w:r>
-                    <w:rPr/>
-                  </w:r>
-                </w:p>
-              </w:tc>
-              <w:tc>
-                <w:tcPr>
-                  <w:tcW w:w="1424" w:type="dxa"/>
-                  <w:tcBorders>
-                    <w:top w:val="single" w:color="000000" w:sz="2" w:space="0"/>
-                    <w:left w:val="single" w:color="000000" w:sz="2" w:space="0"/>
-                    <w:bottom w:val="single" w:color="000000" w:sz="2" w:space="0"/>
-                    <w:right w:val="single" w:color="000000" w:sz="2" w:space="0"/>
-                    <w:insideH w:val="single" w:color="000000" w:sz="2" w:space="0"/>
-                    <w:insideV w:val="single" w:color="000000" w:sz="2" w:space="0"/>
+                    <w:top w:val="single" w:color="000001" w:sz="2" w:space="0"/>
+                    <w:left w:val="single" w:color="000001" w:sz="2" w:space="0"/>
+                    <w:bottom w:val="single" w:color="000001" w:sz="2" w:space="0"/>
+                    <w:insideH w:val="single" w:color="000001" w:sz="2" w:space="0"/>
+                  </w:tcBorders>
+                  <w:shd w:val="clear" w:fill="auto"/>
+                </w:tcPr>
+                <w:p>
+                  <w:pPr>
+                    <w:pStyle w:val="Style20"/>
+                    <w:rPr/>
+                  </w:pPr>
+                  <w:r>
+                    <w:rPr/>
+                  </w:r>
+                </w:p>
+              </w:tc>
+              <w:tc>
+                <w:tcPr>
+                  <w:tcW w:w="1424" w:type="dxa"/>
+                  <w:tcBorders>
+                    <w:top w:val="single" w:color="000001" w:sz="2" w:space="0"/>
+                    <w:left w:val="single" w:color="000001" w:sz="2" w:space="0"/>
+                    <w:bottom w:val="single" w:color="000001" w:sz="2" w:space="0"/>
+                    <w:insideH w:val="single" w:color="000001" w:sz="2" w:space="0"/>
+                  </w:tcBorders>
+                  <w:shd w:val="clear" w:fill="auto"/>
+                </w:tcPr>
+                <w:p>
+                  <w:pPr>
+                    <w:pStyle w:val="Style20"/>
+                    <w:rPr/>
+                  </w:pPr>
+                  <w:r>
+                    <w:rPr/>
+                  </w:r>
+                </w:p>
+              </w:tc>
+              <w:tc>
+                <w:tcPr>
+                  <w:tcW w:w="1424" w:type="dxa"/>
+                  <w:tcBorders>
+                    <w:top w:val="single" w:color="000001" w:sz="2" w:space="0"/>
+                    <w:left w:val="single" w:color="000001" w:sz="2" w:space="0"/>
+                    <w:bottom w:val="single" w:color="000001" w:sz="2" w:space="0"/>
+                    <w:insideH w:val="single" w:color="000001" w:sz="2" w:space="0"/>
+                  </w:tcBorders>
+                  <w:shd w:val="clear" w:fill="auto"/>
+                </w:tcPr>
+                <w:p>
+                  <w:pPr>
+                    <w:pStyle w:val="Style20"/>
+                    <w:rPr/>
+                  </w:pPr>
+                  <w:r>
+                    <w:rPr/>
+                  </w:r>
+                </w:p>
+              </w:tc>
+              <w:tc>
+                <w:tcPr>
+                  <w:tcW w:w="1424" w:type="dxa"/>
+                  <w:tcBorders>
+                    <w:top w:val="single" w:color="000001" w:sz="2" w:space="0"/>
+                    <w:left w:val="single" w:color="000001" w:sz="2" w:space="0"/>
+                    <w:bottom w:val="single" w:color="000001" w:sz="2" w:space="0"/>
+                    <w:insideH w:val="single" w:color="000001" w:sz="2" w:space="0"/>
+                  </w:tcBorders>
+                  <w:shd w:val="clear" w:fill="auto"/>
+                </w:tcPr>
+                <w:p>
+                  <w:pPr>
+                    <w:pStyle w:val="Style20"/>
+                    <w:rPr/>
+                  </w:pPr>
+                  <w:r>
+                    <w:rPr/>
+                  </w:r>
+                </w:p>
+              </w:tc>
+              <w:tc>
+                <w:tcPr>
+                  <w:tcW w:w="1424" w:type="dxa"/>
+                  <w:tcBorders>
+                    <w:top w:val="single" w:color="000001" w:sz="2" w:space="0"/>
+                    <w:left w:val="single" w:color="000001" w:sz="2" w:space="0"/>
+                    <w:bottom w:val="single" w:color="000001" w:sz="2" w:space="0"/>
+                    <w:right w:val="single" w:color="000001" w:sz="2" w:space="0"/>
+                    <w:insideH w:val="single" w:color="000001" w:sz="2" w:space="0"/>
+                    <w:insideV w:val="single" w:color="000001" w:sz="2" w:space="0"/>
                   </w:tcBorders>
                   <w:shd w:val="clear" w:fill="auto"/>
                 </w:tcPr>
@@ -1861,29 +1874,31 @@
                 <w:tcPr>
                   <w:tcW w:w="1424" w:type="dxa"/>
                   <w:tcBorders>
-                    <w:left w:val="single" w:color="000000" w:sz="2" w:space="0"/>
-                    <w:bottom w:val="single" w:color="000000" w:sz="2" w:space="0"/>
-                    <w:insideH w:val="single" w:color="000000" w:sz="2" w:space="0"/>
-                  </w:tcBorders>
-                  <w:shd w:val="clear" w:fill="auto"/>
-                </w:tcPr>
-                <w:p>
-                  <w:pPr>
-                    <w:pStyle w:val="Style20"/>
-                    <w:rPr/>
-                  </w:pPr>
-                  <w:r>
-                    <w:rPr/>
-                  </w:r>
-                </w:p>
-              </w:tc>
-              <w:tc>
-                <w:tcPr>
-                  <w:tcW w:w="1424" w:type="dxa"/>
-                  <w:tcBorders>
-                    <w:left w:val="single" w:color="000000" w:sz="2" w:space="0"/>
-                    <w:bottom w:val="single" w:color="000000" w:sz="2" w:space="0"/>
-                    <w:insideH w:val="single" w:color="000000" w:sz="2" w:space="0"/>
+                    <w:top w:val="single" w:color="000001" w:sz="2" w:space="0"/>
+                    <w:left w:val="single" w:color="000001" w:sz="2" w:space="0"/>
+                    <w:bottom w:val="single" w:color="000001" w:sz="2" w:space="0"/>
+                    <w:insideH w:val="single" w:color="000001" w:sz="2" w:space="0"/>
+                  </w:tcBorders>
+                  <w:shd w:val="clear" w:fill="auto"/>
+                </w:tcPr>
+                <w:p>
+                  <w:pPr>
+                    <w:pStyle w:val="Style20"/>
+                    <w:rPr/>
+                  </w:pPr>
+                  <w:r>
+                    <w:rPr/>
+                  </w:r>
+                </w:p>
+              </w:tc>
+              <w:tc>
+                <w:tcPr>
+                  <w:tcW w:w="1424" w:type="dxa"/>
+                  <w:tcBorders>
+                    <w:top w:val="single" w:color="000001" w:sz="2" w:space="0"/>
+                    <w:left w:val="single" w:color="000001" w:sz="2" w:space="0"/>
+                    <w:bottom w:val="single" w:color="000001" w:sz="2" w:space="0"/>
+                    <w:insideH w:val="single" w:color="000001" w:sz="2" w:space="0"/>
                   </w:tcBorders>
                   <w:shd w:val="clear" w:fill="auto"/>
                 </w:tcPr>
@@ -1893,32 +1908,32 @@
                     <w:jc w:val="left"/>
                     <w:tblInd w:w="0" w:type="dxa"/>
                     <w:tblBorders>
-                      <w:top w:val="single" w:color="000000" w:sz="2" w:space="0"/>
-                      <w:left w:val="single" w:color="000000" w:sz="2" w:space="0"/>
-                      <w:bottom w:val="single" w:color="000000" w:sz="2" w:space="0"/>
-                      <w:insideH w:val="single" w:color="000000" w:sz="2" w:space="0"/>
+                      <w:top w:val="single" w:color="000001" w:sz="2" w:space="0"/>
+                      <w:left w:val="single" w:color="000001" w:sz="2" w:space="0"/>
+                      <w:bottom w:val="single" w:color="000001" w:sz="2" w:space="0"/>
+                      <w:insideH w:val="single" w:color="000001" w:sz="2" w:space="0"/>
                     </w:tblBorders>
                     <w:tblCellMar>
                       <w:top w:w="55" w:type="dxa"/>
-                      <w:left w:w="54" w:type="dxa"/>
+                      <w:left w:w="48" w:type="dxa"/>
                       <w:bottom w:w="55" w:type="dxa"/>
                       <w:right w:w="55" w:type="dxa"/>
                     </w:tblCellMar>
                   </w:tblPr>
                   <w:tblGrid>
-                    <w:gridCol w:w="657"/>
-                    <w:gridCol w:w="657"/>
+                    <w:gridCol w:w="855"/>
+                    <w:gridCol w:w="458"/>
                   </w:tblGrid>
                   <w:tr>
                     <w:trPr/>
                     <w:tc>
                       <w:tcPr>
-                        <w:tcW w:w="657" w:type="dxa"/>
+                        <w:tcW w:w="855" w:type="dxa"/>
                         <w:tcBorders>
-                          <w:top w:val="single" w:color="000000" w:sz="2" w:space="0"/>
-                          <w:left w:val="single" w:color="000000" w:sz="2" w:space="0"/>
-                          <w:bottom w:val="single" w:color="000000" w:sz="2" w:space="0"/>
-                          <w:insideH w:val="single" w:color="000000" w:sz="2" w:space="0"/>
+                          <w:top w:val="single" w:color="000001" w:sz="2" w:space="0"/>
+                          <w:left w:val="single" w:color="000001" w:sz="2" w:space="0"/>
+                          <w:bottom w:val="single" w:color="000001" w:sz="2" w:space="0"/>
+                          <w:insideH w:val="single" w:color="000001" w:sz="2" w:space="0"/>
                         </w:tcBorders>
                         <w:shd w:val="clear" w:fill="auto"/>
                       </w:tcPr>
@@ -1934,14 +1949,14 @@
                     </w:tc>
                     <w:tc>
                       <w:tcPr>
-                        <w:tcW w:w="657" w:type="dxa"/>
+                        <w:tcW w:w="458" w:type="dxa"/>
                         <w:tcBorders>
-                          <w:top w:val="single" w:color="000000" w:sz="2" w:space="0"/>
-                          <w:left w:val="single" w:color="000000" w:sz="2" w:space="0"/>
-                          <w:bottom w:val="single" w:color="000000" w:sz="2" w:space="0"/>
-                          <w:right w:val="single" w:color="000000" w:sz="2" w:space="0"/>
-                          <w:insideH w:val="single" w:color="000000" w:sz="2" w:space="0"/>
-                          <w:insideV w:val="single" w:color="000000" w:sz="2" w:space="0"/>
+                          <w:top w:val="single" w:color="000001" w:sz="2" w:space="0"/>
+                          <w:left w:val="single" w:color="000001" w:sz="2" w:space="0"/>
+                          <w:bottom w:val="single" w:color="000001" w:sz="2" w:space="0"/>
+                          <w:right w:val="single" w:color="000001" w:sz="2" w:space="0"/>
+                          <w:insideH w:val="single" w:color="000001" w:sz="2" w:space="0"/>
+                          <w:insideV w:val="single" w:color="000001" w:sz="2" w:space="0"/>
                         </w:tcBorders>
                         <w:shd w:val="clear" w:fill="auto"/>
                       </w:tcPr>
@@ -1960,33 +1975,31 @@
                     <w:trPr/>
                     <w:tc>
                       <w:tcPr>
-                        <w:tcW w:w="657" w:type="dxa"/>
+                        <w:tcW w:w="855" w:type="dxa"/>
                         <w:tcBorders>
-                          <w:left w:val="single" w:color="000000" w:sz="2" w:space="0"/>
-                          <w:bottom w:val="single" w:color="000000" w:sz="2" w:space="0"/>
-                          <w:insideH w:val="single" w:color="000000" w:sz="2" w:space="0"/>
+                          <w:top w:val="single" w:color="000001" w:sz="2" w:space="0"/>
+                          <w:left w:val="single" w:color="000001" w:sz="2" w:space="0"/>
+                          <w:bottom w:val="single" w:color="000001" w:sz="2" w:space="0"/>
+                          <w:insideH w:val="single" w:color="000001" w:sz="2" w:space="0"/>
                         </w:tcBorders>
                         <w:shd w:val="clear" w:fill="auto"/>
                       </w:tcPr>
                       <w:p>
-                        <w:pPr>
-                          <w:pStyle w:val="Style20"/>
-                          <w:rPr/>
-                        </w:pPr>
                         <w:r>
-                          <w:rPr/>
+                          <w:t>Замена</w:t>
                         </w:r>
                       </w:p>
                     </w:tc>
                     <w:tc>
                       <w:tcPr>
-                        <w:tcW w:w="657" w:type="dxa"/>
+                        <w:tcW w:w="458" w:type="dxa"/>
                         <w:tcBorders>
-                          <w:left w:val="single" w:color="000000" w:sz="2" w:space="0"/>
-                          <w:bottom w:val="single" w:color="000000" w:sz="2" w:space="0"/>
-                          <w:right w:val="single" w:color="000000" w:sz="2" w:space="0"/>
-                          <w:insideH w:val="single" w:color="000000" w:sz="2" w:space="0"/>
-                          <w:insideV w:val="single" w:color="000000" w:sz="2" w:space="0"/>
+                          <w:top w:val="single" w:color="000001" w:sz="2" w:space="0"/>
+                          <w:left w:val="single" w:color="000001" w:sz="2" w:space="0"/>
+                          <w:bottom w:val="single" w:color="000001" w:sz="2" w:space="0"/>
+                          <w:right w:val="single" w:color="000001" w:sz="2" w:space="0"/>
+                          <w:insideH w:val="single" w:color="000001" w:sz="2" w:space="0"/>
+                          <w:insideV w:val="single" w:color="000001" w:sz="2" w:space="0"/>
                         </w:tcBorders>
                         <w:shd w:val="clear" w:fill="auto"/>
                       </w:tcPr>
@@ -2016,51 +2029,54 @@
                 <w:tcPr>
                   <w:tcW w:w="1424" w:type="dxa"/>
                   <w:tcBorders>
-                    <w:left w:val="single" w:color="000000" w:sz="2" w:space="0"/>
-                    <w:bottom w:val="single" w:color="000000" w:sz="2" w:space="0"/>
-                    <w:insideH w:val="single" w:color="000000" w:sz="2" w:space="0"/>
-                  </w:tcBorders>
-                  <w:shd w:val="clear" w:fill="auto"/>
-                </w:tcPr>
-                <w:p>
-                  <w:pPr>
-                    <w:pStyle w:val="Style20"/>
-                    <w:rPr/>
-                  </w:pPr>
-                  <w:r>
-                    <w:rPr/>
-                  </w:r>
-                </w:p>
-              </w:tc>
-              <w:tc>
-                <w:tcPr>
-                  <w:tcW w:w="1424" w:type="dxa"/>
-                  <w:tcBorders>
-                    <w:left w:val="single" w:color="000000" w:sz="2" w:space="0"/>
-                    <w:bottom w:val="single" w:color="000000" w:sz="2" w:space="0"/>
-                    <w:insideH w:val="single" w:color="000000" w:sz="2" w:space="0"/>
-                  </w:tcBorders>
-                  <w:shd w:val="clear" w:fill="auto"/>
-                </w:tcPr>
-                <w:p>
-                  <w:pPr>
-                    <w:pStyle w:val="Style20"/>
-                    <w:rPr/>
-                  </w:pPr>
-                  <w:r>
-                    <w:rPr/>
-                  </w:r>
-                </w:p>
-              </w:tc>
-              <w:tc>
-                <w:tcPr>
-                  <w:tcW w:w="1424" w:type="dxa"/>
-                  <w:tcBorders>
-                    <w:left w:val="single" w:color="000000" w:sz="2" w:space="0"/>
-                    <w:bottom w:val="single" w:color="000000" w:sz="2" w:space="0"/>
-                    <w:right w:val="single" w:color="000000" w:sz="2" w:space="0"/>
-                    <w:insideH w:val="single" w:color="000000" w:sz="2" w:space="0"/>
-                    <w:insideV w:val="single" w:color="000000" w:sz="2" w:space="0"/>
+                    <w:top w:val="single" w:color="000001" w:sz="2" w:space="0"/>
+                    <w:left w:val="single" w:color="000001" w:sz="2" w:space="0"/>
+                    <w:bottom w:val="single" w:color="000001" w:sz="2" w:space="0"/>
+                    <w:insideH w:val="single" w:color="000001" w:sz="2" w:space="0"/>
+                  </w:tcBorders>
+                  <w:shd w:val="clear" w:fill="auto"/>
+                </w:tcPr>
+                <w:p>
+                  <w:pPr>
+                    <w:pStyle w:val="Style20"/>
+                    <w:rPr/>
+                  </w:pPr>
+                  <w:r>
+                    <w:rPr/>
+                  </w:r>
+                </w:p>
+              </w:tc>
+              <w:tc>
+                <w:tcPr>
+                  <w:tcW w:w="1424" w:type="dxa"/>
+                  <w:tcBorders>
+                    <w:top w:val="single" w:color="000001" w:sz="2" w:space="0"/>
+                    <w:left w:val="single" w:color="000001" w:sz="2" w:space="0"/>
+                    <w:bottom w:val="single" w:color="000001" w:sz="2" w:space="0"/>
+                    <w:insideH w:val="single" w:color="000001" w:sz="2" w:space="0"/>
+                  </w:tcBorders>
+                  <w:shd w:val="clear" w:fill="auto"/>
+                </w:tcPr>
+                <w:p>
+                  <w:pPr>
+                    <w:pStyle w:val="Style20"/>
+                    <w:rPr/>
+                  </w:pPr>
+                  <w:r>
+                    <w:rPr/>
+                  </w:r>
+                </w:p>
+              </w:tc>
+              <w:tc>
+                <w:tcPr>
+                  <w:tcW w:w="1424" w:type="dxa"/>
+                  <w:tcBorders>
+                    <w:top w:val="single" w:color="000001" w:sz="2" w:space="0"/>
+                    <w:left w:val="single" w:color="000001" w:sz="2" w:space="0"/>
+                    <w:bottom w:val="single" w:color="000001" w:sz="2" w:space="0"/>
+                    <w:right w:val="single" w:color="000001" w:sz="2" w:space="0"/>
+                    <w:insideH w:val="single" w:color="000001" w:sz="2" w:space="0"/>
+                    <w:insideV w:val="single" w:color="000001" w:sz="2" w:space="0"/>
                   </w:tcBorders>
                   <w:shd w:val="clear" w:fill="auto"/>
                 </w:tcPr>
@@ -2081,91 +2097,96 @@
                 <w:tcPr>
                   <w:tcW w:w="1424" w:type="dxa"/>
                   <w:tcBorders>
-                    <w:left w:val="single" w:color="000000" w:sz="2" w:space="0"/>
-                    <w:bottom w:val="single" w:color="000000" w:sz="2" w:space="0"/>
-                    <w:insideH w:val="single" w:color="000000" w:sz="2" w:space="0"/>
-                  </w:tcBorders>
-                  <w:shd w:val="clear" w:fill="auto"/>
-                </w:tcPr>
-                <w:p>
-                  <w:pPr>
-                    <w:pStyle w:val="Style20"/>
-                    <w:rPr/>
-                  </w:pPr>
-                  <w:r>
-                    <w:rPr/>
-                  </w:r>
-                </w:p>
-              </w:tc>
-              <w:tc>
-                <w:tcPr>
-                  <w:tcW w:w="1424" w:type="dxa"/>
-                  <w:tcBorders>
-                    <w:left w:val="single" w:color="000000" w:sz="2" w:space="0"/>
-                    <w:bottom w:val="single" w:color="000000" w:sz="2" w:space="0"/>
-                    <w:insideH w:val="single" w:color="000000" w:sz="2" w:space="0"/>
-                  </w:tcBorders>
-                  <w:shd w:val="clear" w:fill="auto"/>
-                </w:tcPr>
-                <w:p>
-                  <w:pPr>
-                    <w:pStyle w:val="Style20"/>
-                    <w:rPr/>
-                  </w:pPr>
-                  <w:r>
-                    <w:rPr/>
-                  </w:r>
-                </w:p>
-              </w:tc>
-              <w:tc>
-                <w:tcPr>
-                  <w:tcW w:w="1424" w:type="dxa"/>
-                  <w:tcBorders>
-                    <w:left w:val="single" w:color="000000" w:sz="2" w:space="0"/>
-                    <w:bottom w:val="single" w:color="000000" w:sz="2" w:space="0"/>
-                    <w:insideH w:val="single" w:color="000000" w:sz="2" w:space="0"/>
-                  </w:tcBorders>
-                  <w:shd w:val="clear" w:fill="auto"/>
-                </w:tcPr>
-                <w:p>
-                  <w:pPr>
-                    <w:pStyle w:val="Style20"/>
-                    <w:rPr/>
-                  </w:pPr>
-                  <w:r>
-                    <w:rPr/>
-                  </w:r>
-                </w:p>
-              </w:tc>
-              <w:tc>
-                <w:tcPr>
-                  <w:tcW w:w="1424" w:type="dxa"/>
-                  <w:tcBorders>
-                    <w:left w:val="single" w:color="000000" w:sz="2" w:space="0"/>
-                    <w:bottom w:val="single" w:color="000000" w:sz="2" w:space="0"/>
-                    <w:insideH w:val="single" w:color="000000" w:sz="2" w:space="0"/>
-                  </w:tcBorders>
-                  <w:shd w:val="clear" w:fill="auto"/>
-                </w:tcPr>
-                <w:p>
-                  <w:pPr>
-                    <w:pStyle w:val="Style20"/>
-                    <w:rPr/>
-                  </w:pPr>
-                  <w:r>
-                    <w:rPr/>
-                  </w:r>
-                </w:p>
-              </w:tc>
-              <w:tc>
-                <w:tcPr>
-                  <w:tcW w:w="1424" w:type="dxa"/>
-                  <w:tcBorders>
-                    <w:left w:val="single" w:color="000000" w:sz="2" w:space="0"/>
-                    <w:bottom w:val="single" w:color="000000" w:sz="2" w:space="0"/>
-                    <w:right w:val="single" w:color="000000" w:sz="2" w:space="0"/>
-                    <w:insideH w:val="single" w:color="000000" w:sz="2" w:space="0"/>
-                    <w:insideV w:val="single" w:color="000000" w:sz="2" w:space="0"/>
+                    <w:top w:val="single" w:color="000001" w:sz="2" w:space="0"/>
+                    <w:left w:val="single" w:color="000001" w:sz="2" w:space="0"/>
+                    <w:bottom w:val="single" w:color="000001" w:sz="2" w:space="0"/>
+                    <w:insideH w:val="single" w:color="000001" w:sz="2" w:space="0"/>
+                  </w:tcBorders>
+                  <w:shd w:val="clear" w:fill="auto"/>
+                </w:tcPr>
+                <w:p>
+                  <w:pPr>
+                    <w:pStyle w:val="Style20"/>
+                    <w:rPr/>
+                  </w:pPr>
+                  <w:r>
+                    <w:rPr/>
+                  </w:r>
+                </w:p>
+              </w:tc>
+              <w:tc>
+                <w:tcPr>
+                  <w:tcW w:w="1424" w:type="dxa"/>
+                  <w:tcBorders>
+                    <w:top w:val="single" w:color="000001" w:sz="2" w:space="0"/>
+                    <w:left w:val="single" w:color="000001" w:sz="2" w:space="0"/>
+                    <w:bottom w:val="single" w:color="000001" w:sz="2" w:space="0"/>
+                    <w:insideH w:val="single" w:color="000001" w:sz="2" w:space="0"/>
+                  </w:tcBorders>
+                  <w:shd w:val="clear" w:fill="auto"/>
+                </w:tcPr>
+                <w:p>
+                  <w:pPr>
+                    <w:pStyle w:val="Style20"/>
+                    <w:rPr/>
+                  </w:pPr>
+                  <w:r>
+                    <w:rPr/>
+                  </w:r>
+                </w:p>
+              </w:tc>
+              <w:tc>
+                <w:tcPr>
+                  <w:tcW w:w="1424" w:type="dxa"/>
+                  <w:tcBorders>
+                    <w:top w:val="single" w:color="000001" w:sz="2" w:space="0"/>
+                    <w:left w:val="single" w:color="000001" w:sz="2" w:space="0"/>
+                    <w:bottom w:val="single" w:color="000001" w:sz="2" w:space="0"/>
+                    <w:insideH w:val="single" w:color="000001" w:sz="2" w:space="0"/>
+                  </w:tcBorders>
+                  <w:shd w:val="clear" w:fill="auto"/>
+                </w:tcPr>
+                <w:p>
+                  <w:pPr>
+                    <w:pStyle w:val="Style20"/>
+                    <w:rPr/>
+                  </w:pPr>
+                  <w:r>
+                    <w:rPr/>
+                  </w:r>
+                </w:p>
+              </w:tc>
+              <w:tc>
+                <w:tcPr>
+                  <w:tcW w:w="1424" w:type="dxa"/>
+                  <w:tcBorders>
+                    <w:top w:val="single" w:color="000001" w:sz="2" w:space="0"/>
+                    <w:left w:val="single" w:color="000001" w:sz="2" w:space="0"/>
+                    <w:bottom w:val="single" w:color="000001" w:sz="2" w:space="0"/>
+                    <w:insideH w:val="single" w:color="000001" w:sz="2" w:space="0"/>
+                  </w:tcBorders>
+                  <w:shd w:val="clear" w:fill="auto"/>
+                </w:tcPr>
+                <w:p>
+                  <w:pPr>
+                    <w:pStyle w:val="Style20"/>
+                    <w:rPr/>
+                  </w:pPr>
+                  <w:r>
+                    <w:rPr/>
+                  </w:r>
+                </w:p>
+              </w:tc>
+              <w:tc>
+                <w:tcPr>
+                  <w:tcW w:w="1424" w:type="dxa"/>
+                  <w:tcBorders>
+                    <w:top w:val="single" w:color="000001" w:sz="2" w:space="0"/>
+                    <w:left w:val="single" w:color="000001" w:sz="2" w:space="0"/>
+                    <w:bottom w:val="single" w:color="000001" w:sz="2" w:space="0"/>
+                    <w:right w:val="single" w:color="000001" w:sz="2" w:space="0"/>
+                    <w:insideH w:val="single" w:color="000001" w:sz="2" w:space="0"/>
+                    <w:insideV w:val="single" w:color="000001" w:sz="2" w:space="0"/>
                   </w:tcBorders>
                   <w:shd w:val="clear" w:fill="auto"/>
                 </w:tcPr>
@@ -2186,91 +2207,96 @@
                 <w:tcPr>
                   <w:tcW w:w="1424" w:type="dxa"/>
                   <w:tcBorders>
-                    <w:left w:val="single" w:color="000000" w:sz="2" w:space="0"/>
-                    <w:bottom w:val="single" w:color="000000" w:sz="2" w:space="0"/>
-                    <w:insideH w:val="single" w:color="000000" w:sz="2" w:space="0"/>
-                  </w:tcBorders>
-                  <w:shd w:val="clear" w:fill="auto"/>
-                </w:tcPr>
-                <w:p>
-                  <w:pPr>
-                    <w:pStyle w:val="Style20"/>
-                    <w:rPr/>
-                  </w:pPr>
-                  <w:r>
-                    <w:rPr/>
-                  </w:r>
-                </w:p>
-              </w:tc>
-              <w:tc>
-                <w:tcPr>
-                  <w:tcW w:w="1424" w:type="dxa"/>
-                  <w:tcBorders>
-                    <w:left w:val="single" w:color="000000" w:sz="2" w:space="0"/>
-                    <w:bottom w:val="single" w:color="000000" w:sz="2" w:space="0"/>
-                    <w:insideH w:val="single" w:color="000000" w:sz="2" w:space="0"/>
-                  </w:tcBorders>
-                  <w:shd w:val="clear" w:fill="auto"/>
-                </w:tcPr>
-                <w:p>
-                  <w:pPr>
-                    <w:pStyle w:val="Style20"/>
-                    <w:rPr/>
-                  </w:pPr>
-                  <w:r>
-                    <w:rPr/>
-                  </w:r>
-                </w:p>
-              </w:tc>
-              <w:tc>
-                <w:tcPr>
-                  <w:tcW w:w="1424" w:type="dxa"/>
-                  <w:tcBorders>
-                    <w:left w:val="single" w:color="000000" w:sz="2" w:space="0"/>
-                    <w:bottom w:val="single" w:color="000000" w:sz="2" w:space="0"/>
-                    <w:insideH w:val="single" w:color="000000" w:sz="2" w:space="0"/>
-                  </w:tcBorders>
-                  <w:shd w:val="clear" w:fill="auto"/>
-                </w:tcPr>
-                <w:p>
-                  <w:pPr>
-                    <w:pStyle w:val="Style20"/>
-                    <w:rPr/>
-                  </w:pPr>
-                  <w:r>
-                    <w:rPr/>
-                  </w:r>
-                </w:p>
-              </w:tc>
-              <w:tc>
-                <w:tcPr>
-                  <w:tcW w:w="1424" w:type="dxa"/>
-                  <w:tcBorders>
-                    <w:left w:val="single" w:color="000000" w:sz="2" w:space="0"/>
-                    <w:bottom w:val="single" w:color="000000" w:sz="2" w:space="0"/>
-                    <w:insideH w:val="single" w:color="000000" w:sz="2" w:space="0"/>
-                  </w:tcBorders>
-                  <w:shd w:val="clear" w:fill="auto"/>
-                </w:tcPr>
-                <w:p>
-                  <w:pPr>
-                    <w:pStyle w:val="Style20"/>
-                    <w:rPr/>
-                  </w:pPr>
-                  <w:r>
-                    <w:rPr/>
-                  </w:r>
-                </w:p>
-              </w:tc>
-              <w:tc>
-                <w:tcPr>
-                  <w:tcW w:w="1424" w:type="dxa"/>
-                  <w:tcBorders>
-                    <w:left w:val="single" w:color="000000" w:sz="2" w:space="0"/>
-                    <w:bottom w:val="single" w:color="000000" w:sz="2" w:space="0"/>
-                    <w:right w:val="single" w:color="000000" w:sz="2" w:space="0"/>
-                    <w:insideH w:val="single" w:color="000000" w:sz="2" w:space="0"/>
-                    <w:insideV w:val="single" w:color="000000" w:sz="2" w:space="0"/>
+                    <w:top w:val="single" w:color="000001" w:sz="2" w:space="0"/>
+                    <w:left w:val="single" w:color="000001" w:sz="2" w:space="0"/>
+                    <w:bottom w:val="single" w:color="000001" w:sz="2" w:space="0"/>
+                    <w:insideH w:val="single" w:color="000001" w:sz="2" w:space="0"/>
+                  </w:tcBorders>
+                  <w:shd w:val="clear" w:fill="auto"/>
+                </w:tcPr>
+                <w:p>
+                  <w:pPr>
+                    <w:pStyle w:val="Style20"/>
+                    <w:rPr/>
+                  </w:pPr>
+                  <w:r>
+                    <w:rPr/>
+                  </w:r>
+                </w:p>
+              </w:tc>
+              <w:tc>
+                <w:tcPr>
+                  <w:tcW w:w="1424" w:type="dxa"/>
+                  <w:tcBorders>
+                    <w:top w:val="single" w:color="000001" w:sz="2" w:space="0"/>
+                    <w:left w:val="single" w:color="000001" w:sz="2" w:space="0"/>
+                    <w:bottom w:val="single" w:color="000001" w:sz="2" w:space="0"/>
+                    <w:insideH w:val="single" w:color="000001" w:sz="2" w:space="0"/>
+                  </w:tcBorders>
+                  <w:shd w:val="clear" w:fill="auto"/>
+                </w:tcPr>
+                <w:p>
+                  <w:pPr>
+                    <w:pStyle w:val="Style20"/>
+                    <w:rPr/>
+                  </w:pPr>
+                  <w:r>
+                    <w:rPr/>
+                  </w:r>
+                </w:p>
+              </w:tc>
+              <w:tc>
+                <w:tcPr>
+                  <w:tcW w:w="1424" w:type="dxa"/>
+                  <w:tcBorders>
+                    <w:top w:val="single" w:color="000001" w:sz="2" w:space="0"/>
+                    <w:left w:val="single" w:color="000001" w:sz="2" w:space="0"/>
+                    <w:bottom w:val="single" w:color="000001" w:sz="2" w:space="0"/>
+                    <w:insideH w:val="single" w:color="000001" w:sz="2" w:space="0"/>
+                  </w:tcBorders>
+                  <w:shd w:val="clear" w:fill="auto"/>
+                </w:tcPr>
+                <w:p>
+                  <w:pPr>
+                    <w:pStyle w:val="Style20"/>
+                    <w:rPr/>
+                  </w:pPr>
+                  <w:r>
+                    <w:rPr/>
+                  </w:r>
+                </w:p>
+              </w:tc>
+              <w:tc>
+                <w:tcPr>
+                  <w:tcW w:w="1424" w:type="dxa"/>
+                  <w:tcBorders>
+                    <w:top w:val="single" w:color="000001" w:sz="2" w:space="0"/>
+                    <w:left w:val="single" w:color="000001" w:sz="2" w:space="0"/>
+                    <w:bottom w:val="single" w:color="000001" w:sz="2" w:space="0"/>
+                    <w:insideH w:val="single" w:color="000001" w:sz="2" w:space="0"/>
+                  </w:tcBorders>
+                  <w:shd w:val="clear" w:fill="auto"/>
+                </w:tcPr>
+                <w:p>
+                  <w:pPr>
+                    <w:pStyle w:val="Style20"/>
+                    <w:rPr/>
+                  </w:pPr>
+                  <w:r>
+                    <w:rPr/>
+                  </w:r>
+                </w:p>
+              </w:tc>
+              <w:tc>
+                <w:tcPr>
+                  <w:tcW w:w="1424" w:type="dxa"/>
+                  <w:tcBorders>
+                    <w:top w:val="single" w:color="000001" w:sz="2" w:space="0"/>
+                    <w:left w:val="single" w:color="000001" w:sz="2" w:space="0"/>
+                    <w:bottom w:val="single" w:color="000001" w:sz="2" w:space="0"/>
+                    <w:right w:val="single" w:color="000001" w:sz="2" w:space="0"/>
+                    <w:insideH w:val="single" w:color="000001" w:sz="2" w:space="0"/>
+                    <w:insideV w:val="single" w:color="000001" w:sz="2" w:space="0"/>
                   </w:tcBorders>
                   <w:shd w:val="clear" w:fill="auto"/>
                 </w:tcPr>
@@ -2367,36 +2393,36 @@
         </w:tc>
         <w:tc>
           <w:tcPr>
-            <w:tcW w:w="2411" w:type="dxa"/>
-            <w:tcBorders>
-              <w:top w:val="single" w:color="000001" w:sz="2" w:space="0"/>
-              <w:left w:val="single" w:color="000001" w:sz="2" w:space="0"/>
-              <w:bottom w:val="single" w:color="000001" w:sz="2" w:space="0"/>
-              <w:insideH w:val="single" w:color="000001" w:sz="2" w:space="0"/>
-            </w:tcBorders>
-            <w:shd w:val="clear" w:fill="auto"/>
-          </w:tcPr>
-          <w:p>
-            <w:pPr>
-              <w:pStyle w:val="Style20"/>
-              <w:rPr>
-                <w:rFonts w:ascii="Liberation Mono" w:hAnsi="Liberation Mono" w:eastAsia="NSimSun" w:cs="Liberation Mono"/>
-                <w:sz w:val="20"/>
-                <w:szCs w:val="20"/>
-              </w:rPr>
-            </w:pPr>
-            <w:r>
-              <w:rPr>
-                <w:rFonts w:ascii="Liberation Mono" w:hAnsi="Liberation Mono" w:eastAsia="NSimSun" w:cs="Liberation Mono"/>
-                <w:sz w:val="20"/>
-                <w:szCs w:val="20"/>
-              </w:rPr>
-            </w:r>
-          </w:p>
-        </w:tc>
-        <w:tc>
-          <w:tcPr>
-            <w:tcW w:w="2407" w:type="dxa"/>
+            <w:tcW w:w="2413" w:type="dxa"/>
+            <w:tcBorders>
+              <w:top w:val="single" w:color="000001" w:sz="2" w:space="0"/>
+              <w:left w:val="single" w:color="000001" w:sz="2" w:space="0"/>
+              <w:bottom w:val="single" w:color="000001" w:sz="2" w:space="0"/>
+              <w:insideH w:val="single" w:color="000001" w:sz="2" w:space="0"/>
+            </w:tcBorders>
+            <w:shd w:val="clear" w:fill="auto"/>
+          </w:tcPr>
+          <w:p>
+            <w:pPr>
+              <w:pStyle w:val="Style20"/>
+              <w:rPr>
+                <w:rFonts w:ascii="Liberation Mono" w:hAnsi="Liberation Mono" w:eastAsia="NSimSun" w:cs="Liberation Mono"/>
+                <w:sz w:val="20"/>
+                <w:szCs w:val="20"/>
+              </w:rPr>
+            </w:pPr>
+            <w:r>
+              <w:rPr>
+                <w:rFonts w:ascii="Liberation Mono" w:hAnsi="Liberation Mono" w:eastAsia="NSimSun" w:cs="Liberation Mono"/>
+                <w:sz w:val="20"/>
+                <w:szCs w:val="20"/>
+              </w:rPr>
+            </w:r>
+          </w:p>
+        </w:tc>
+        <w:tc>
+          <w:tcPr>
+            <w:tcW w:w="2405" w:type="dxa"/>
             <w:tcBorders>
               <w:top w:val="single" w:color="000001" w:sz="2" w:space="0"/>
               <w:left w:val="single" w:color="000001" w:sz="2" w:space="0"/>
@@ -2488,36 +2514,36 @@
         </w:tc>
         <w:tc>
           <w:tcPr>
-            <w:tcW w:w="2411" w:type="dxa"/>
-            <w:tcBorders>
-              <w:top w:val="single" w:color="000001" w:sz="2" w:space="0"/>
-              <w:left w:val="single" w:color="000001" w:sz="2" w:space="0"/>
-              <w:bottom w:val="single" w:color="000001" w:sz="2" w:space="0"/>
-              <w:insideH w:val="single" w:color="000001" w:sz="2" w:space="0"/>
-            </w:tcBorders>
-            <w:shd w:val="clear" w:fill="auto"/>
-          </w:tcPr>
-          <w:p>
-            <w:pPr>
-              <w:pStyle w:val="Style20"/>
-              <w:rPr>
-                <w:rFonts w:ascii="Liberation Mono" w:hAnsi="Liberation Mono" w:eastAsia="NSimSun" w:cs="Liberation Mono"/>
-                <w:sz w:val="20"/>
-                <w:szCs w:val="20"/>
-              </w:rPr>
-            </w:pPr>
-            <w:r>
-              <w:rPr>
-                <w:rFonts w:ascii="Liberation Mono" w:hAnsi="Liberation Mono" w:eastAsia="NSimSun" w:cs="Liberation Mono"/>
-                <w:sz w:val="20"/>
-                <w:szCs w:val="20"/>
-              </w:rPr>
-            </w:r>
-          </w:p>
-        </w:tc>
-        <w:tc>
-          <w:tcPr>
-            <w:tcW w:w="2407" w:type="dxa"/>
+            <w:tcW w:w="2413" w:type="dxa"/>
+            <w:tcBorders>
+              <w:top w:val="single" w:color="000001" w:sz="2" w:space="0"/>
+              <w:left w:val="single" w:color="000001" w:sz="2" w:space="0"/>
+              <w:bottom w:val="single" w:color="000001" w:sz="2" w:space="0"/>
+              <w:insideH w:val="single" w:color="000001" w:sz="2" w:space="0"/>
+            </w:tcBorders>
+            <w:shd w:val="clear" w:fill="auto"/>
+          </w:tcPr>
+          <w:p>
+            <w:pPr>
+              <w:pStyle w:val="Style20"/>
+              <w:rPr>
+                <w:rFonts w:ascii="Liberation Mono" w:hAnsi="Liberation Mono" w:eastAsia="NSimSun" w:cs="Liberation Mono"/>
+                <w:sz w:val="20"/>
+                <w:szCs w:val="20"/>
+              </w:rPr>
+            </w:pPr>
+            <w:r>
+              <w:rPr>
+                <w:rFonts w:ascii="Liberation Mono" w:hAnsi="Liberation Mono" w:eastAsia="NSimSun" w:cs="Liberation Mono"/>
+                <w:sz w:val="20"/>
+                <w:szCs w:val="20"/>
+              </w:rPr>
+            </w:r>
+          </w:p>
+        </w:tc>
+        <w:tc>
+          <w:tcPr>
+            <w:tcW w:w="2405" w:type="dxa"/>
             <w:tcBorders>
               <w:top w:val="single" w:color="000001" w:sz="2" w:space="0"/>
               <w:left w:val="single" w:color="000001" w:sz="2" w:space="0"/>
@@ -2568,7 +2594,7 @@
                           <pic:cNvPicPr/>
                         </pic:nvPicPr>
                         <pic:blipFill>
-                          <a:blip r:embed="Rf1da124c71f74b69" cstate="print">
+                          <a:blip r:embed="R6deac3ec03d34f30" cstate="print">
                             <a:extLst>
                               <a:ext uri="{28A0092B-C50C-407E-A947-70E740481C1C}"/>
                             </a:extLst>
@@ -2625,36 +2651,36 @@
         </w:tc>
         <w:tc>
           <w:tcPr>
-            <w:tcW w:w="2411" w:type="dxa"/>
-            <w:tcBorders>
-              <w:top w:val="single" w:color="000001" w:sz="2" w:space="0"/>
-              <w:left w:val="single" w:color="000001" w:sz="2" w:space="0"/>
-              <w:bottom w:val="single" w:color="000001" w:sz="2" w:space="0"/>
-              <w:insideH w:val="single" w:color="000001" w:sz="2" w:space="0"/>
-            </w:tcBorders>
-            <w:shd w:val="clear" w:fill="auto"/>
-          </w:tcPr>
-          <w:p>
-            <w:pPr>
-              <w:pStyle w:val="Style20"/>
-              <w:rPr>
-                <w:rFonts w:ascii="Liberation Mono" w:hAnsi="Liberation Mono" w:eastAsia="NSimSun" w:cs="Liberation Mono"/>
-                <w:sz w:val="20"/>
-                <w:szCs w:val="20"/>
-              </w:rPr>
-            </w:pPr>
-            <w:r>
-              <w:rPr>
-                <w:rFonts w:ascii="Liberation Mono" w:hAnsi="Liberation Mono" w:eastAsia="NSimSun" w:cs="Liberation Mono"/>
-                <w:sz w:val="20"/>
-                <w:szCs w:val="20"/>
-              </w:rPr>
-            </w:r>
-          </w:p>
-        </w:tc>
-        <w:tc>
-          <w:tcPr>
-            <w:tcW w:w="2407" w:type="dxa"/>
+            <w:tcW w:w="2413" w:type="dxa"/>
+            <w:tcBorders>
+              <w:top w:val="single" w:color="000001" w:sz="2" w:space="0"/>
+              <w:left w:val="single" w:color="000001" w:sz="2" w:space="0"/>
+              <w:bottom w:val="single" w:color="000001" w:sz="2" w:space="0"/>
+              <w:insideH w:val="single" w:color="000001" w:sz="2" w:space="0"/>
+            </w:tcBorders>
+            <w:shd w:val="clear" w:fill="auto"/>
+          </w:tcPr>
+          <w:p>
+            <w:pPr>
+              <w:pStyle w:val="Style20"/>
+              <w:rPr>
+                <w:rFonts w:ascii="Liberation Mono" w:hAnsi="Liberation Mono" w:eastAsia="NSimSun" w:cs="Liberation Mono"/>
+                <w:sz w:val="20"/>
+                <w:szCs w:val="20"/>
+              </w:rPr>
+            </w:pPr>
+            <w:r>
+              <w:rPr>
+                <w:rFonts w:ascii="Liberation Mono" w:hAnsi="Liberation Mono" w:eastAsia="NSimSun" w:cs="Liberation Mono"/>
+                <w:sz w:val="20"/>
+                <w:szCs w:val="20"/>
+              </w:rPr>
+            </w:r>
+          </w:p>
+        </w:tc>
+        <w:tc>
+          <w:tcPr>
+            <w:tcW w:w="2405" w:type="dxa"/>
             <w:tcBorders>
               <w:top w:val="single" w:color="000001" w:sz="2" w:space="0"/>
               <w:left w:val="single" w:color="000001" w:sz="2" w:space="0"/>
@@ -2746,36 +2772,36 @@
         </w:tc>
         <w:tc>
           <w:tcPr>
-            <w:tcW w:w="2411" w:type="dxa"/>
-            <w:tcBorders>
-              <w:top w:val="single" w:color="000001" w:sz="2" w:space="0"/>
-              <w:left w:val="single" w:color="000001" w:sz="2" w:space="0"/>
-              <w:bottom w:val="single" w:color="000001" w:sz="2" w:space="0"/>
-              <w:insideH w:val="single" w:color="000001" w:sz="2" w:space="0"/>
-            </w:tcBorders>
-            <w:shd w:val="clear" w:fill="auto"/>
-          </w:tcPr>
-          <w:p>
-            <w:pPr>
-              <w:pStyle w:val="Style20"/>
-              <w:rPr>
-                <w:rFonts w:ascii="Liberation Mono" w:hAnsi="Liberation Mono" w:eastAsia="NSimSun" w:cs="Liberation Mono"/>
-                <w:sz w:val="20"/>
-                <w:szCs w:val="20"/>
-              </w:rPr>
-            </w:pPr>
-            <w:r>
-              <w:rPr>
-                <w:rFonts w:ascii="Liberation Mono" w:hAnsi="Liberation Mono" w:eastAsia="NSimSun" w:cs="Liberation Mono"/>
-                <w:sz w:val="20"/>
-                <w:szCs w:val="20"/>
-              </w:rPr>
-            </w:r>
-          </w:p>
-        </w:tc>
-        <w:tc>
-          <w:tcPr>
-            <w:tcW w:w="2407" w:type="dxa"/>
+            <w:tcW w:w="2413" w:type="dxa"/>
+            <w:tcBorders>
+              <w:top w:val="single" w:color="000001" w:sz="2" w:space="0"/>
+              <w:left w:val="single" w:color="000001" w:sz="2" w:space="0"/>
+              <w:bottom w:val="single" w:color="000001" w:sz="2" w:space="0"/>
+              <w:insideH w:val="single" w:color="000001" w:sz="2" w:space="0"/>
+            </w:tcBorders>
+            <w:shd w:val="clear" w:fill="auto"/>
+          </w:tcPr>
+          <w:p>
+            <w:pPr>
+              <w:pStyle w:val="Style20"/>
+              <w:rPr>
+                <w:rFonts w:ascii="Liberation Mono" w:hAnsi="Liberation Mono" w:eastAsia="NSimSun" w:cs="Liberation Mono"/>
+                <w:sz w:val="20"/>
+                <w:szCs w:val="20"/>
+              </w:rPr>
+            </w:pPr>
+            <w:r>
+              <w:rPr>
+                <w:rFonts w:ascii="Liberation Mono" w:hAnsi="Liberation Mono" w:eastAsia="NSimSun" w:cs="Liberation Mono"/>
+                <w:sz w:val="20"/>
+                <w:szCs w:val="20"/>
+              </w:rPr>
+            </w:r>
+          </w:p>
+        </w:tc>
+        <w:tc>
+          <w:tcPr>
+            <w:tcW w:w="2405" w:type="dxa"/>
             <w:tcBorders>
               <w:top w:val="single" w:color="000001" w:sz="2" w:space="0"/>
               <w:left w:val="single" w:color="000001" w:sz="2" w:space="0"/>
@@ -2867,36 +2893,36 @@
         </w:tc>
         <w:tc>
           <w:tcPr>
-            <w:tcW w:w="2411" w:type="dxa"/>
-            <w:tcBorders>
-              <w:top w:val="single" w:color="000001" w:sz="2" w:space="0"/>
-              <w:left w:val="single" w:color="000001" w:sz="2" w:space="0"/>
-              <w:bottom w:val="single" w:color="000001" w:sz="2" w:space="0"/>
-              <w:insideH w:val="single" w:color="000001" w:sz="2" w:space="0"/>
-            </w:tcBorders>
-            <w:shd w:val="clear" w:fill="auto"/>
-          </w:tcPr>
-          <w:p>
-            <w:pPr>
-              <w:pStyle w:val="Style20"/>
-              <w:rPr>
-                <w:rFonts w:ascii="Liberation Mono" w:hAnsi="Liberation Mono" w:eastAsia="NSimSun" w:cs="Liberation Mono"/>
-                <w:sz w:val="20"/>
-                <w:szCs w:val="20"/>
-              </w:rPr>
-            </w:pPr>
-            <w:r>
-              <w:rPr>
-                <w:rFonts w:ascii="Liberation Mono" w:hAnsi="Liberation Mono" w:eastAsia="NSimSun" w:cs="Liberation Mono"/>
-                <w:sz w:val="20"/>
-                <w:szCs w:val="20"/>
-              </w:rPr>
-            </w:r>
-          </w:p>
-        </w:tc>
-        <w:tc>
-          <w:tcPr>
-            <w:tcW w:w="2407" w:type="dxa"/>
+            <w:tcW w:w="2413" w:type="dxa"/>
+            <w:tcBorders>
+              <w:top w:val="single" w:color="000001" w:sz="2" w:space="0"/>
+              <w:left w:val="single" w:color="000001" w:sz="2" w:space="0"/>
+              <w:bottom w:val="single" w:color="000001" w:sz="2" w:space="0"/>
+              <w:insideH w:val="single" w:color="000001" w:sz="2" w:space="0"/>
+            </w:tcBorders>
+            <w:shd w:val="clear" w:fill="auto"/>
+          </w:tcPr>
+          <w:p>
+            <w:pPr>
+              <w:pStyle w:val="Style20"/>
+              <w:rPr>
+                <w:rFonts w:ascii="Liberation Mono" w:hAnsi="Liberation Mono" w:eastAsia="NSimSun" w:cs="Liberation Mono"/>
+                <w:sz w:val="20"/>
+                <w:szCs w:val="20"/>
+              </w:rPr>
+            </w:pPr>
+            <w:r>
+              <w:rPr>
+                <w:rFonts w:ascii="Liberation Mono" w:hAnsi="Liberation Mono" w:eastAsia="NSimSun" w:cs="Liberation Mono"/>
+                <w:sz w:val="20"/>
+                <w:szCs w:val="20"/>
+              </w:rPr>
+            </w:r>
+          </w:p>
+        </w:tc>
+        <w:tc>
+          <w:tcPr>
+            <w:tcW w:w="2405" w:type="dxa"/>
             <w:tcBorders>
               <w:top w:val="single" w:color="000001" w:sz="2" w:space="0"/>
               <w:left w:val="single" w:color="000001" w:sz="2" w:space="0"/>
@@ -2988,36 +3014,36 @@
         </w:tc>
         <w:tc>
           <w:tcPr>
-            <w:tcW w:w="2411" w:type="dxa"/>
-            <w:tcBorders>
-              <w:top w:val="single" w:color="000001" w:sz="2" w:space="0"/>
-              <w:left w:val="single" w:color="000001" w:sz="2" w:space="0"/>
-              <w:bottom w:val="single" w:color="000001" w:sz="2" w:space="0"/>
-              <w:insideH w:val="single" w:color="000001" w:sz="2" w:space="0"/>
-            </w:tcBorders>
-            <w:shd w:val="clear" w:fill="auto"/>
-          </w:tcPr>
-          <w:p>
-            <w:pPr>
-              <w:pStyle w:val="Style20"/>
-              <w:rPr>
-                <w:rFonts w:ascii="Liberation Mono" w:hAnsi="Liberation Mono" w:eastAsia="NSimSun" w:cs="Liberation Mono"/>
-                <w:sz w:val="20"/>
-                <w:szCs w:val="20"/>
-              </w:rPr>
-            </w:pPr>
-            <w:r>
-              <w:rPr>
-                <w:rFonts w:ascii="Liberation Mono" w:hAnsi="Liberation Mono" w:eastAsia="NSimSun" w:cs="Liberation Mono"/>
-                <w:sz w:val="20"/>
-                <w:szCs w:val="20"/>
-              </w:rPr>
-            </w:r>
-          </w:p>
-        </w:tc>
-        <w:tc>
-          <w:tcPr>
-            <w:tcW w:w="2407" w:type="dxa"/>
+            <w:tcW w:w="2413" w:type="dxa"/>
+            <w:tcBorders>
+              <w:top w:val="single" w:color="000001" w:sz="2" w:space="0"/>
+              <w:left w:val="single" w:color="000001" w:sz="2" w:space="0"/>
+              <w:bottom w:val="single" w:color="000001" w:sz="2" w:space="0"/>
+              <w:insideH w:val="single" w:color="000001" w:sz="2" w:space="0"/>
+            </w:tcBorders>
+            <w:shd w:val="clear" w:fill="auto"/>
+          </w:tcPr>
+          <w:p>
+            <w:pPr>
+              <w:pStyle w:val="Style20"/>
+              <w:rPr>
+                <w:rFonts w:ascii="Liberation Mono" w:hAnsi="Liberation Mono" w:eastAsia="NSimSun" w:cs="Liberation Mono"/>
+                <w:sz w:val="20"/>
+                <w:szCs w:val="20"/>
+              </w:rPr>
+            </w:pPr>
+            <w:r>
+              <w:rPr>
+                <w:rFonts w:ascii="Liberation Mono" w:hAnsi="Liberation Mono" w:eastAsia="NSimSun" w:cs="Liberation Mono"/>
+                <w:sz w:val="20"/>
+                <w:szCs w:val="20"/>
+              </w:rPr>
+            </w:r>
+          </w:p>
+        </w:tc>
+        <w:tc>
+          <w:tcPr>
+            <w:tcW w:w="2405" w:type="dxa"/>
             <w:tcBorders>
               <w:top w:val="single" w:color="000001" w:sz="2" w:space="0"/>
               <w:left w:val="single" w:color="000001" w:sz="2" w:space="0"/>
@@ -3109,36 +3135,36 @@
         </w:tc>
         <w:tc>
           <w:tcPr>
-            <w:tcW w:w="2411" w:type="dxa"/>
-            <w:tcBorders>
-              <w:top w:val="single" w:color="000001" w:sz="2" w:space="0"/>
-              <w:left w:val="single" w:color="000001" w:sz="2" w:space="0"/>
-              <w:bottom w:val="single" w:color="000001" w:sz="2" w:space="0"/>
-              <w:insideH w:val="single" w:color="000001" w:sz="2" w:space="0"/>
-            </w:tcBorders>
-            <w:shd w:val="clear" w:fill="auto"/>
-          </w:tcPr>
-          <w:p>
-            <w:pPr>
-              <w:pStyle w:val="Style20"/>
-              <w:rPr>
-                <w:rFonts w:ascii="Liberation Mono" w:hAnsi="Liberation Mono" w:eastAsia="NSimSun" w:cs="Liberation Mono"/>
-                <w:sz w:val="20"/>
-                <w:szCs w:val="20"/>
-              </w:rPr>
-            </w:pPr>
-            <w:r>
-              <w:rPr>
-                <w:rFonts w:ascii="Liberation Mono" w:hAnsi="Liberation Mono" w:eastAsia="NSimSun" w:cs="Liberation Mono"/>
-                <w:sz w:val="20"/>
-                <w:szCs w:val="20"/>
-              </w:rPr>
-            </w:r>
-          </w:p>
-        </w:tc>
-        <w:tc>
-          <w:tcPr>
-            <w:tcW w:w="2407" w:type="dxa"/>
+            <w:tcW w:w="2413" w:type="dxa"/>
+            <w:tcBorders>
+              <w:top w:val="single" w:color="000001" w:sz="2" w:space="0"/>
+              <w:left w:val="single" w:color="000001" w:sz="2" w:space="0"/>
+              <w:bottom w:val="single" w:color="000001" w:sz="2" w:space="0"/>
+              <w:insideH w:val="single" w:color="000001" w:sz="2" w:space="0"/>
+            </w:tcBorders>
+            <w:shd w:val="clear" w:fill="auto"/>
+          </w:tcPr>
+          <w:p>
+            <w:pPr>
+              <w:pStyle w:val="Style20"/>
+              <w:rPr>
+                <w:rFonts w:ascii="Liberation Mono" w:hAnsi="Liberation Mono" w:eastAsia="NSimSun" w:cs="Liberation Mono"/>
+                <w:sz w:val="20"/>
+                <w:szCs w:val="20"/>
+              </w:rPr>
+            </w:pPr>
+            <w:r>
+              <w:rPr>
+                <w:rFonts w:ascii="Liberation Mono" w:hAnsi="Liberation Mono" w:eastAsia="NSimSun" w:cs="Liberation Mono"/>
+                <w:sz w:val="20"/>
+                <w:szCs w:val="20"/>
+              </w:rPr>
+            </w:r>
+          </w:p>
+        </w:tc>
+        <w:tc>
+          <w:tcPr>
+            <w:tcW w:w="2405" w:type="dxa"/>
             <w:tcBorders>
               <w:top w:val="single" w:color="000001" w:sz="2" w:space="0"/>
               <w:left w:val="single" w:color="000001" w:sz="2" w:space="0"/>
@@ -3230,36 +3256,36 @@
         </w:tc>
         <w:tc>
           <w:tcPr>
-            <w:tcW w:w="2411" w:type="dxa"/>
-            <w:tcBorders>
-              <w:top w:val="single" w:color="000001" w:sz="2" w:space="0"/>
-              <w:left w:val="single" w:color="000001" w:sz="2" w:space="0"/>
-              <w:bottom w:val="single" w:color="000001" w:sz="2" w:space="0"/>
-              <w:insideH w:val="single" w:color="000001" w:sz="2" w:space="0"/>
-            </w:tcBorders>
-            <w:shd w:val="clear" w:fill="auto"/>
-          </w:tcPr>
-          <w:p>
-            <w:pPr>
-              <w:pStyle w:val="Style20"/>
-              <w:rPr>
-                <w:rFonts w:ascii="Liberation Mono" w:hAnsi="Liberation Mono" w:eastAsia="NSimSun" w:cs="Liberation Mono"/>
-                <w:sz w:val="20"/>
-                <w:szCs w:val="20"/>
-              </w:rPr>
-            </w:pPr>
-            <w:r>
-              <w:rPr>
-                <w:rFonts w:ascii="Liberation Mono" w:hAnsi="Liberation Mono" w:eastAsia="NSimSun" w:cs="Liberation Mono"/>
-                <w:sz w:val="20"/>
-                <w:szCs w:val="20"/>
-              </w:rPr>
-            </w:r>
-          </w:p>
-        </w:tc>
-        <w:tc>
-          <w:tcPr>
-            <w:tcW w:w="2407" w:type="dxa"/>
+            <w:tcW w:w="2413" w:type="dxa"/>
+            <w:tcBorders>
+              <w:top w:val="single" w:color="000001" w:sz="2" w:space="0"/>
+              <w:left w:val="single" w:color="000001" w:sz="2" w:space="0"/>
+              <w:bottom w:val="single" w:color="000001" w:sz="2" w:space="0"/>
+              <w:insideH w:val="single" w:color="000001" w:sz="2" w:space="0"/>
+            </w:tcBorders>
+            <w:shd w:val="clear" w:fill="auto"/>
+          </w:tcPr>
+          <w:p>
+            <w:pPr>
+              <w:pStyle w:val="Style20"/>
+              <w:rPr>
+                <w:rFonts w:ascii="Liberation Mono" w:hAnsi="Liberation Mono" w:eastAsia="NSimSun" w:cs="Liberation Mono"/>
+                <w:sz w:val="20"/>
+                <w:szCs w:val="20"/>
+              </w:rPr>
+            </w:pPr>
+            <w:r>
+              <w:rPr>
+                <w:rFonts w:ascii="Liberation Mono" w:hAnsi="Liberation Mono" w:eastAsia="NSimSun" w:cs="Liberation Mono"/>
+                <w:sz w:val="20"/>
+                <w:szCs w:val="20"/>
+              </w:rPr>
+            </w:r>
+          </w:p>
+        </w:tc>
+        <w:tc>
+          <w:tcPr>
+            <w:tcW w:w="2405" w:type="dxa"/>
             <w:tcBorders>
               <w:top w:val="single" w:color="000001" w:sz="2" w:space="0"/>
               <w:left w:val="single" w:color="000001" w:sz="2" w:space="0"/>

</xml_diff>

<commit_message>
add dash codes for formats pdf417 and datamatrix
</commit_message>
<xml_diff>
--- a/job.docx
+++ b/job.docx
@@ -932,7 +932,7 @@
                           <pic:cNvPicPr/>
                         </pic:nvPicPr>
                         <pic:blipFill>
-                          <a:blip r:embed="R7588920eca6d4f59" cstate="print">
+                          <a:blip r:embed="R7bc4019b0c864e75" cstate="print">
                             <a:extLst>
                               <a:ext uri="{28A0092B-C50C-407E-A947-70E740481C1C}"/>
                             </a:extLst>
@@ -2594,7 +2594,7 @@
                           <pic:cNvPicPr/>
                         </pic:nvPicPr>
                         <pic:blipFill>
-                          <a:blip r:embed="R93797a7d27a64037" cstate="print">
+                          <a:blip r:embed="Rff29ddbdb95d4328" cstate="print">
                             <a:extLst>
                               <a:ext uri="{28A0092B-C50C-407E-A947-70E740481C1C}"/>
                             </a:extLst>

</xml_diff>